<commit_message>
version 1.1 tipos de cambio y lista de riesgos
</commit_message>
<xml_diff>
--- a/Documentos/FSS_PGCambios.docx
+++ b/Documentos/FSS_PGCambios.docx
@@ -152,7 +152,7 @@
               <w:szCs w:val="44"/>
               <w:rtl w:val="0"/>
             </w:rPr>
-            <w:t xml:space="preserve">Versión 1.0</w:t>
+            <w:t xml:space="preserve">Versión 1.1</w:t>
           </w:r>
         </w:p>
       </w:sdtContent>
@@ -659,10 +659,215 @@
           </w:sdt>
         </w:tc>
       </w:tr>
+      <w:tr>
+        <w:trPr>
+          <w:trHeight w:val="420" w:hRule="atLeast"/>
+        </w:trPr>
+        <w:tc>
+          <w:tcPr>
+            <w:tcBorders>
+              <w:top w:color="00000a" w:space="0" w:sz="6" w:val="single"/>
+              <w:left w:color="00000a" w:space="0" w:sz="6" w:val="single"/>
+              <w:bottom w:color="000000" w:space="0" w:sz="4" w:val="single"/>
+              <w:right w:color="00000a" w:space="0" w:sz="6" w:val="single"/>
+            </w:tcBorders>
+            <w:shd w:fill="auto" w:val="clear"/>
+            <w:tcMar>
+              <w:left w:w="107.0" w:type="dxa"/>
+            </w:tcMar>
+            <w:vAlign w:val="center"/>
+          </w:tcPr>
+          <w:sdt>
+            <w:sdtPr>
+              <w:tag w:val="goog_rdk_18"/>
+            </w:sdtPr>
+            <w:sdtContent>
+              <w:p>
+                <w:pPr>
+                  <w:keepLines w:val="1"/>
+                  <w:widowControl w:val="0"/>
+                  <w:spacing w:after="0" w:lineRule="auto"/>
+                  <w:jc w:val="center"/>
+                  <w:rPr>
+                    <w:sz w:val="20"/>
+                    <w:szCs w:val="20"/>
+                  </w:rPr>
+                </w:pPr>
+                <w:r>
+                  <w:rPr>
+                    <w:sz w:val="20"/>
+                    <w:szCs w:val="20"/>
+                    <w:rtl w:val="0"/>
+                  </w:rPr>
+                  <w:t xml:space="preserve">30/05/2019</w:t>
+                </w:r>
+              </w:p>
+            </w:sdtContent>
+          </w:sdt>
+        </w:tc>
+        <w:tc>
+          <w:tcPr>
+            <w:tcBorders>
+              <w:top w:color="00000a" w:space="0" w:sz="6" w:val="single"/>
+              <w:left w:color="00000a" w:space="0" w:sz="6" w:val="single"/>
+              <w:bottom w:color="000000" w:space="0" w:sz="4" w:val="single"/>
+              <w:right w:color="00000a" w:space="0" w:sz="6" w:val="single"/>
+            </w:tcBorders>
+            <w:shd w:fill="auto" w:val="clear"/>
+            <w:tcMar>
+              <w:left w:w="107.0" w:type="dxa"/>
+            </w:tcMar>
+            <w:vAlign w:val="center"/>
+          </w:tcPr>
+          <w:sdt>
+            <w:sdtPr>
+              <w:tag w:val="goog_rdk_19"/>
+            </w:sdtPr>
+            <w:sdtContent>
+              <w:p>
+                <w:pPr>
+                  <w:keepLines w:val="1"/>
+                  <w:widowControl w:val="0"/>
+                  <w:spacing w:after="0" w:lineRule="auto"/>
+                  <w:jc w:val="center"/>
+                  <w:rPr>
+                    <w:b w:val="1"/>
+                    <w:sz w:val="20"/>
+                    <w:szCs w:val="20"/>
+                  </w:rPr>
+                </w:pPr>
+                <w:r>
+                  <w:rPr>
+                    <w:b w:val="1"/>
+                    <w:sz w:val="20"/>
+                    <w:szCs w:val="20"/>
+                    <w:rtl w:val="0"/>
+                  </w:rPr>
+                  <w:t xml:space="preserve">1.1</w:t>
+                </w:r>
+              </w:p>
+            </w:sdtContent>
+          </w:sdt>
+        </w:tc>
+        <w:tc>
+          <w:tcPr>
+            <w:tcBorders>
+              <w:top w:color="00000a" w:space="0" w:sz="6" w:val="single"/>
+              <w:left w:color="00000a" w:space="0" w:sz="6" w:val="single"/>
+              <w:bottom w:color="00000a" w:space="0" w:sz="6" w:val="single"/>
+              <w:right w:color="00000a" w:space="0" w:sz="6" w:val="single"/>
+            </w:tcBorders>
+            <w:shd w:fill="auto" w:val="clear"/>
+            <w:tcMar>
+              <w:left w:w="107.0" w:type="dxa"/>
+            </w:tcMar>
+            <w:vAlign w:val="center"/>
+          </w:tcPr>
+          <w:sdt>
+            <w:sdtPr>
+              <w:tag w:val="goog_rdk_20"/>
+            </w:sdtPr>
+            <w:sdtContent>
+              <w:p>
+                <w:pPr>
+                  <w:keepLines w:val="1"/>
+                  <w:widowControl w:val="0"/>
+                  <w:spacing w:after="40" w:before="40" w:lineRule="auto"/>
+                  <w:jc w:val="both"/>
+                  <w:rPr>
+                    <w:b w:val="1"/>
+                    <w:sz w:val="20"/>
+                    <w:szCs w:val="20"/>
+                  </w:rPr>
+                </w:pPr>
+                <w:r>
+                  <w:rPr>
+                    <w:b w:val="1"/>
+                    <w:sz w:val="20"/>
+                    <w:szCs w:val="20"/>
+                    <w:rtl w:val="0"/>
+                  </w:rPr>
+                  <w:t xml:space="preserve">Tipos de Cambio</w:t>
+                </w:r>
+              </w:p>
+            </w:sdtContent>
+          </w:sdt>
+          <w:sdt>
+            <w:sdtPr>
+              <w:tag w:val="goog_rdk_21"/>
+            </w:sdtPr>
+            <w:sdtContent>
+              <w:p>
+                <w:pPr>
+                  <w:keepLines w:val="1"/>
+                  <w:widowControl w:val="0"/>
+                  <w:spacing w:after="40" w:before="40" w:lineRule="auto"/>
+                  <w:jc w:val="both"/>
+                  <w:rPr>
+                    <w:b w:val="1"/>
+                    <w:sz w:val="20"/>
+                    <w:szCs w:val="20"/>
+                  </w:rPr>
+                </w:pPr>
+                <w:r>
+                  <w:rPr>
+                    <w:b w:val="1"/>
+                    <w:sz w:val="20"/>
+                    <w:szCs w:val="20"/>
+                    <w:rtl w:val="0"/>
+                  </w:rPr>
+                  <w:t xml:space="preserve">Lista de Riesgos</w:t>
+                </w:r>
+              </w:p>
+            </w:sdtContent>
+          </w:sdt>
+        </w:tc>
+        <w:tc>
+          <w:tcPr>
+            <w:tcBorders>
+              <w:top w:color="00000a" w:space="0" w:sz="6" w:val="single"/>
+              <w:left w:color="00000a" w:space="0" w:sz="6" w:val="single"/>
+              <w:bottom w:color="00000a" w:space="0" w:sz="6" w:val="single"/>
+              <w:right w:color="00000a" w:space="0" w:sz="6" w:val="single"/>
+            </w:tcBorders>
+            <w:shd w:fill="auto" w:val="clear"/>
+            <w:tcMar>
+              <w:left w:w="107.0" w:type="dxa"/>
+            </w:tcMar>
+            <w:vAlign w:val="center"/>
+          </w:tcPr>
+          <w:sdt>
+            <w:sdtPr>
+              <w:tag w:val="goog_rdk_22"/>
+            </w:sdtPr>
+            <w:sdtContent>
+              <w:p>
+                <w:pPr>
+                  <w:keepLines w:val="1"/>
+                  <w:widowControl w:val="0"/>
+                  <w:spacing w:after="0" w:lineRule="auto"/>
+                  <w:rPr>
+                    <w:sz w:val="20"/>
+                    <w:szCs w:val="20"/>
+                  </w:rPr>
+                </w:pPr>
+                <w:r>
+                  <w:rPr>
+                    <w:sz w:val="20"/>
+                    <w:szCs w:val="20"/>
+                    <w:rtl w:val="0"/>
+                  </w:rPr>
+                  <w:t xml:space="preserve">Thalia Quiroz</w:t>
+                </w:r>
+              </w:p>
+            </w:sdtContent>
+          </w:sdt>
+        </w:tc>
+      </w:tr>
     </w:tbl>
     <w:sdt>
       <w:sdtPr>
-        <w:tag w:val="goog_rdk_18"/>
+        <w:tag w:val="goog_rdk_23"/>
       </w:sdtPr>
       <w:sdtContent>
         <w:p>
@@ -682,7 +887,7 @@
     </w:sdt>
     <w:sdt>
       <w:sdtPr>
-        <w:tag w:val="goog_rdk_19"/>
+        <w:tag w:val="goog_rdk_24"/>
       </w:sdtPr>
       <w:sdtContent>
         <w:p>
@@ -709,7 +914,7 @@
     </w:sdt>
     <w:sdt>
       <w:sdtPr>
-        <w:tag w:val="goog_rdk_20"/>
+        <w:tag w:val="goog_rdk_25"/>
       </w:sdtPr>
       <w:sdtContent>
         <w:p>
@@ -732,191 +937,6 @@
               <w:rtl w:val="0"/>
             </w:rPr>
             <w:t xml:space="preserve">Índice</w:t>
-          </w:r>
-        </w:p>
-      </w:sdtContent>
-    </w:sdt>
-    <w:sdt>
-      <w:sdtPr>
-        <w:tag w:val="goog_rdk_21"/>
-      </w:sdtPr>
-      <w:sdtContent>
-        <w:p>
-          <w:pPr>
-            <w:keepNext w:val="1"/>
-            <w:keepLines w:val="1"/>
-            <w:spacing w:after="240" w:before="240" w:lineRule="auto"/>
-            <w:rPr/>
-          </w:pPr>
-          <w:r>
-            <w:rPr>
-              <w:rtl w:val="0"/>
-            </w:rPr>
-          </w:r>
-        </w:p>
-      </w:sdtContent>
-    </w:sdt>
-    <w:sdt>
-      <w:sdtPr>
-        <w:tag w:val="goog_rdk_22"/>
-      </w:sdtPr>
-      <w:sdtContent>
-        <w:p>
-          <w:pPr>
-            <w:keepNext w:val="1"/>
-            <w:keepLines w:val="1"/>
-            <w:spacing w:after="240" w:before="240" w:lineRule="auto"/>
-            <w:rPr>
-              <w:sz w:val="32"/>
-              <w:szCs w:val="32"/>
-            </w:rPr>
-          </w:pPr>
-          <w:r>
-            <w:rPr>
-              <w:b w:val="1"/>
-              <w:sz w:val="26"/>
-              <w:szCs w:val="26"/>
-              <w:rtl w:val="0"/>
-            </w:rPr>
-            <w:t xml:space="preserve">1. Roles del área de Gestión de Cambios</w:t>
-          </w:r>
-          <w:r>
-            <w:rPr>
-              <w:sz w:val="32"/>
-              <w:szCs w:val="32"/>
-              <w:rtl w:val="0"/>
-            </w:rPr>
-            <w:t xml:space="preserve"> </w:t>
-          </w:r>
-          <w:r>
-            <w:rPr>
-              <w:smallCaps w:val="1"/>
-              <w:sz w:val="20"/>
-              <w:szCs w:val="20"/>
-              <w:rtl w:val="0"/>
-            </w:rPr>
-            <w:t xml:space="preserve">………...…………………...…………………….</w:t>
-          </w:r>
-          <w:r>
-            <w:rPr>
-              <w:sz w:val="32"/>
-              <w:szCs w:val="32"/>
-              <w:rtl w:val="0"/>
-            </w:rPr>
-            <w:t xml:space="preserve">4</w:t>
-          </w:r>
-          <w:r>
-            <w:rPr>
-              <w:rtl w:val="0"/>
-            </w:rPr>
-          </w:r>
-        </w:p>
-      </w:sdtContent>
-    </w:sdt>
-    <w:sdt>
-      <w:sdtPr>
-        <w:tag w:val="goog_rdk_23"/>
-      </w:sdtPr>
-      <w:sdtContent>
-        <w:p>
-          <w:pPr>
-            <w:keepNext w:val="1"/>
-            <w:keepLines w:val="1"/>
-            <w:spacing w:after="240" w:before="240" w:lineRule="auto"/>
-            <w:rPr>
-              <w:sz w:val="32"/>
-              <w:szCs w:val="32"/>
-            </w:rPr>
-          </w:pPr>
-          <w:r>
-            <w:rPr>
-              <w:b w:val="1"/>
-              <w:sz w:val="26"/>
-              <w:szCs w:val="26"/>
-              <w:rtl w:val="0"/>
-            </w:rPr>
-            <w:t xml:space="preserve">2. Estados de Cambio</w:t>
-          </w:r>
-          <w:r>
-            <w:rPr>
-              <w:sz w:val="32"/>
-              <w:szCs w:val="32"/>
-              <w:rtl w:val="0"/>
-            </w:rPr>
-            <w:t xml:space="preserve"> </w:t>
-          </w:r>
-          <w:r>
-            <w:rPr>
-              <w:smallCaps w:val="1"/>
-              <w:sz w:val="20"/>
-              <w:szCs w:val="20"/>
-              <w:rtl w:val="0"/>
-            </w:rPr>
-            <w:t xml:space="preserve">……………………………….......…………………...…………………….</w:t>
-          </w:r>
-          <w:r>
-            <w:rPr>
-              <w:sz w:val="32"/>
-              <w:szCs w:val="32"/>
-              <w:rtl w:val="0"/>
-            </w:rPr>
-            <w:t xml:space="preserve">4</w:t>
-          </w:r>
-          <w:r>
-            <w:rPr>
-              <w:rtl w:val="0"/>
-            </w:rPr>
-          </w:r>
-        </w:p>
-      </w:sdtContent>
-    </w:sdt>
-    <w:sdt>
-      <w:sdtPr>
-        <w:tag w:val="goog_rdk_24"/>
-      </w:sdtPr>
-      <w:sdtContent>
-        <w:p>
-          <w:pPr>
-            <w:rPr>
-              <w:b w:val="1"/>
-              <w:sz w:val="28"/>
-              <w:szCs w:val="28"/>
-            </w:rPr>
-            <w:sectPr>
-              <w:type w:val="continuous"/>
-              <w:pgSz w:h="16838" w:w="11906"/>
-              <w:pgMar w:bottom="1417" w:top="1417" w:left="1701" w:right="1701" w:header="708" w:footer="708"/>
-            </w:sectPr>
-          </w:pPr>
-          <w:r>
-            <w:rPr>
-              <w:rtl w:val="0"/>
-            </w:rPr>
-          </w:r>
-        </w:p>
-      </w:sdtContent>
-    </w:sdt>
-    <w:sdt>
-      <w:sdtPr>
-        <w:tag w:val="goog_rdk_25"/>
-      </w:sdtPr>
-      <w:sdtContent>
-        <w:p>
-          <w:pPr>
-            <w:jc w:val="center"/>
-            <w:rPr>
-              <w:b w:val="1"/>
-              <w:sz w:val="32"/>
-              <w:szCs w:val="32"/>
-            </w:rPr>
-          </w:pPr>
-          <w:r>
-            <w:br w:type="page"/>
-          </w:r>
-          <w:r>
-            <w:rPr>
-              <w:rtl w:val="0"/>
-            </w:rPr>
           </w:r>
         </w:p>
       </w:sdtContent>
@@ -928,20 +948,11 @@
       <w:sdtContent>
         <w:p>
           <w:pPr>
-            <w:jc w:val="center"/>
-            <w:rPr>
-              <w:b w:val="1"/>
-            </w:rPr>
+            <w:keepNext w:val="1"/>
+            <w:keepLines w:val="1"/>
+            <w:spacing w:after="240" w:before="240" w:lineRule="auto"/>
+            <w:rPr/>
           </w:pPr>
-          <w:r>
-            <w:rPr>
-              <w:b w:val="1"/>
-              <w:sz w:val="32"/>
-              <w:szCs w:val="32"/>
-              <w:rtl w:val="0"/>
-            </w:rPr>
-            <w:t xml:space="preserve">Plan de Gestión de Cambios</w:t>
-          </w:r>
           <w:r>
             <w:rPr>
               <w:rtl w:val="0"/>
@@ -953,6 +964,285 @@
     <w:sdt>
       <w:sdtPr>
         <w:tag w:val="goog_rdk_27"/>
+      </w:sdtPr>
+      <w:sdtContent>
+        <w:p>
+          <w:pPr>
+            <w:keepNext w:val="1"/>
+            <w:keepLines w:val="1"/>
+            <w:spacing w:after="240" w:before="240" w:lineRule="auto"/>
+            <w:rPr>
+              <w:sz w:val="32"/>
+              <w:szCs w:val="32"/>
+            </w:rPr>
+          </w:pPr>
+          <w:r>
+            <w:rPr>
+              <w:b w:val="1"/>
+              <w:sz w:val="26"/>
+              <w:szCs w:val="26"/>
+              <w:rtl w:val="0"/>
+            </w:rPr>
+            <w:t xml:space="preserve">1. Roles del área de Gestión de Cambios</w:t>
+          </w:r>
+          <w:r>
+            <w:rPr>
+              <w:sz w:val="32"/>
+              <w:szCs w:val="32"/>
+              <w:rtl w:val="0"/>
+            </w:rPr>
+            <w:t xml:space="preserve"> </w:t>
+          </w:r>
+          <w:r>
+            <w:rPr>
+              <w:smallCaps w:val="1"/>
+              <w:sz w:val="20"/>
+              <w:szCs w:val="20"/>
+              <w:rtl w:val="0"/>
+            </w:rPr>
+            <w:t xml:space="preserve">………...…………………...…………………….</w:t>
+          </w:r>
+          <w:r>
+            <w:rPr>
+              <w:sz w:val="32"/>
+              <w:szCs w:val="32"/>
+              <w:rtl w:val="0"/>
+            </w:rPr>
+            <w:t xml:space="preserve">4</w:t>
+          </w:r>
+          <w:r>
+            <w:rPr>
+              <w:rtl w:val="0"/>
+            </w:rPr>
+          </w:r>
+        </w:p>
+      </w:sdtContent>
+    </w:sdt>
+    <w:sdt>
+      <w:sdtPr>
+        <w:tag w:val="goog_rdk_28"/>
+      </w:sdtPr>
+      <w:sdtContent>
+        <w:p>
+          <w:pPr>
+            <w:keepNext w:val="1"/>
+            <w:keepLines w:val="1"/>
+            <w:spacing w:after="240" w:before="240" w:lineRule="auto"/>
+            <w:rPr>
+              <w:sz w:val="32"/>
+              <w:szCs w:val="32"/>
+            </w:rPr>
+          </w:pPr>
+          <w:r>
+            <w:rPr>
+              <w:b w:val="1"/>
+              <w:sz w:val="26"/>
+              <w:szCs w:val="26"/>
+              <w:rtl w:val="0"/>
+            </w:rPr>
+            <w:t xml:space="preserve">2. Estados de Cambio</w:t>
+          </w:r>
+          <w:r>
+            <w:rPr>
+              <w:sz w:val="32"/>
+              <w:szCs w:val="32"/>
+              <w:rtl w:val="0"/>
+            </w:rPr>
+            <w:t xml:space="preserve"> </w:t>
+          </w:r>
+          <w:r>
+            <w:rPr>
+              <w:smallCaps w:val="1"/>
+              <w:sz w:val="20"/>
+              <w:szCs w:val="20"/>
+              <w:rtl w:val="0"/>
+            </w:rPr>
+            <w:t xml:space="preserve">……………………………….......…………………...…………………….</w:t>
+          </w:r>
+          <w:r>
+            <w:rPr>
+              <w:sz w:val="32"/>
+              <w:szCs w:val="32"/>
+              <w:rtl w:val="0"/>
+            </w:rPr>
+            <w:t xml:space="preserve">4</w:t>
+          </w:r>
+          <w:r>
+            <w:rPr>
+              <w:rtl w:val="0"/>
+            </w:rPr>
+          </w:r>
+        </w:p>
+      </w:sdtContent>
+    </w:sdt>
+    <w:sdt>
+      <w:sdtPr>
+        <w:tag w:val="goog_rdk_29"/>
+      </w:sdtPr>
+      <w:sdtContent>
+        <w:p>
+          <w:pPr>
+            <w:keepNext w:val="1"/>
+            <w:keepLines w:val="1"/>
+            <w:spacing w:after="240" w:before="240" w:lineRule="auto"/>
+            <w:rPr>
+              <w:sz w:val="32"/>
+              <w:szCs w:val="32"/>
+            </w:rPr>
+          </w:pPr>
+          <w:r>
+            <w:rPr>
+              <w:b w:val="1"/>
+              <w:sz w:val="26"/>
+              <w:szCs w:val="26"/>
+              <w:rtl w:val="0"/>
+            </w:rPr>
+            <w:t xml:space="preserve">3. Tipos de Cambio</w:t>
+          </w:r>
+          <w:r>
+            <w:rPr>
+              <w:sz w:val="32"/>
+              <w:szCs w:val="32"/>
+              <w:rtl w:val="0"/>
+            </w:rPr>
+            <w:t xml:space="preserve"> </w:t>
+          </w:r>
+          <w:r>
+            <w:rPr>
+              <w:smallCaps w:val="1"/>
+              <w:sz w:val="20"/>
+              <w:szCs w:val="20"/>
+              <w:rtl w:val="0"/>
+            </w:rPr>
+            <w:t xml:space="preserve">……………………………….......…………………...………………………..</w:t>
+          </w:r>
+          <w:r>
+            <w:rPr>
+              <w:sz w:val="32"/>
+              <w:szCs w:val="32"/>
+              <w:rtl w:val="0"/>
+            </w:rPr>
+            <w:t xml:space="preserve">5</w:t>
+          </w:r>
+          <w:r>
+            <w:rPr>
+              <w:rtl w:val="0"/>
+            </w:rPr>
+          </w:r>
+        </w:p>
+      </w:sdtContent>
+    </w:sdt>
+    <w:sdt>
+      <w:sdtPr>
+        <w:tag w:val="goog_rdk_30"/>
+      </w:sdtPr>
+      <w:sdtContent>
+        <w:p>
+          <w:pPr>
+            <w:keepNext w:val="1"/>
+            <w:keepLines w:val="1"/>
+            <w:spacing w:after="240" w:before="240" w:lineRule="auto"/>
+            <w:rPr>
+              <w:sz w:val="32"/>
+              <w:szCs w:val="32"/>
+            </w:rPr>
+            <w:sectPr>
+              <w:type w:val="continuous"/>
+              <w:pgSz w:h="16838" w:w="11906"/>
+              <w:pgMar w:bottom="1417" w:top="1417" w:left="1701" w:right="1701" w:header="708" w:footer="708"/>
+            </w:sectPr>
+          </w:pPr>
+          <w:r>
+            <w:rPr>
+              <w:b w:val="1"/>
+              <w:sz w:val="26"/>
+              <w:szCs w:val="26"/>
+              <w:rtl w:val="0"/>
+            </w:rPr>
+            <w:t xml:space="preserve">4. Lista de Riesgos</w:t>
+          </w:r>
+          <w:r>
+            <w:rPr>
+              <w:smallCaps w:val="1"/>
+              <w:sz w:val="20"/>
+              <w:szCs w:val="20"/>
+              <w:rtl w:val="0"/>
+            </w:rPr>
+            <w:t xml:space="preserve">……………………………….......…………………...………………………….</w:t>
+          </w:r>
+          <w:r>
+            <w:rPr>
+              <w:sz w:val="32"/>
+              <w:szCs w:val="32"/>
+              <w:rtl w:val="0"/>
+            </w:rPr>
+            <w:t xml:space="preserve">6</w:t>
+          </w:r>
+          <w:r>
+            <w:rPr>
+              <w:rtl w:val="0"/>
+            </w:rPr>
+          </w:r>
+        </w:p>
+      </w:sdtContent>
+    </w:sdt>
+    <w:sdt>
+      <w:sdtPr>
+        <w:tag w:val="goog_rdk_31"/>
+      </w:sdtPr>
+      <w:sdtContent>
+        <w:p>
+          <w:pPr>
+            <w:jc w:val="center"/>
+            <w:rPr>
+              <w:b w:val="1"/>
+              <w:sz w:val="32"/>
+              <w:szCs w:val="32"/>
+            </w:rPr>
+          </w:pPr>
+          <w:r>
+            <w:br w:type="page"/>
+          </w:r>
+          <w:r>
+            <w:rPr>
+              <w:rtl w:val="0"/>
+            </w:rPr>
+          </w:r>
+        </w:p>
+      </w:sdtContent>
+    </w:sdt>
+    <w:sdt>
+      <w:sdtPr>
+        <w:tag w:val="goog_rdk_32"/>
+      </w:sdtPr>
+      <w:sdtContent>
+        <w:p>
+          <w:pPr>
+            <w:jc w:val="center"/>
+            <w:rPr>
+              <w:b w:val="1"/>
+            </w:rPr>
+          </w:pPr>
+          <w:r>
+            <w:rPr>
+              <w:b w:val="1"/>
+              <w:sz w:val="32"/>
+              <w:szCs w:val="32"/>
+              <w:rtl w:val="0"/>
+            </w:rPr>
+            <w:t xml:space="preserve">Plan de Gestión de Cambios</w:t>
+          </w:r>
+          <w:r>
+            <w:rPr>
+              <w:rtl w:val="0"/>
+            </w:rPr>
+          </w:r>
+        </w:p>
+      </w:sdtContent>
+    </w:sdt>
+    <w:sdt>
+      <w:sdtPr>
+        <w:tag w:val="goog_rdk_33"/>
       </w:sdtPr>
       <w:sdtContent>
         <w:p>
@@ -994,17 +1284,75 @@
             </w:rPr>
             <w:t xml:space="preserve">Roles del área de Gestión de Cambios</w:t>
           </w:r>
-          <w:r>
-            <w:rPr>
-              <w:rtl w:val="0"/>
-            </w:rPr>
-          </w:r>
         </w:p>
       </w:sdtContent>
     </w:sdt>
     <w:sdt>
       <w:sdtPr>
-        <w:tag w:val="goog_rdk_28"/>
+        <w:tag w:val="goog_rdk_34"/>
+      </w:sdtPr>
+      <w:sdtContent>
+        <w:p>
+          <w:pPr>
+            <w:keepNext w:val="0"/>
+            <w:keepLines w:val="0"/>
+            <w:widowControl w:val="1"/>
+            <w:pBdr>
+              <w:top w:space="0" w:sz="0" w:val="nil"/>
+              <w:left w:space="0" w:sz="0" w:val="nil"/>
+              <w:bottom w:space="0" w:sz="0" w:val="nil"/>
+              <w:right w:space="0" w:sz="0" w:val="nil"/>
+              <w:between w:space="0" w:sz="0" w:val="nil"/>
+            </w:pBdr>
+            <w:shd w:fill="auto" w:val="clear"/>
+            <w:spacing w:after="0" w:before="0" w:line="259" w:lineRule="auto"/>
+            <w:ind w:left="720" w:right="0" w:firstLine="0"/>
+            <w:jc w:val="left"/>
+            <w:rPr/>
+          </w:pPr>
+          <w:r>
+            <w:rPr>
+              <w:rtl w:val="0"/>
+            </w:rPr>
+          </w:r>
+        </w:p>
+      </w:sdtContent>
+    </w:sdt>
+    <w:sdt>
+      <w:sdtPr>
+        <w:tag w:val="goog_rdk_35"/>
+      </w:sdtPr>
+      <w:sdtContent>
+        <w:p>
+          <w:pPr>
+            <w:keepNext w:val="0"/>
+            <w:keepLines w:val="0"/>
+            <w:widowControl w:val="1"/>
+            <w:pBdr>
+              <w:top w:space="0" w:sz="0" w:val="nil"/>
+              <w:left w:space="0" w:sz="0" w:val="nil"/>
+              <w:bottom w:space="0" w:sz="0" w:val="nil"/>
+              <w:right w:space="0" w:sz="0" w:val="nil"/>
+              <w:between w:space="0" w:sz="0" w:val="nil"/>
+            </w:pBdr>
+            <w:shd w:fill="auto" w:val="clear"/>
+            <w:spacing w:after="0" w:before="0" w:line="259" w:lineRule="auto"/>
+            <w:ind w:left="720" w:right="0" w:firstLine="0"/>
+            <w:jc w:val="left"/>
+            <w:rPr/>
+          </w:pPr>
+          <w:r>
+            <w:rPr>
+              <w:rtl w:val="0"/>
+            </w:rPr>
+            <w:t xml:space="preserve">A continuación se listan algunos roles que intervienen en la Gestión de Cambios.</w:t>
+          </w:r>
+        </w:p>
+      </w:sdtContent>
+    </w:sdt>
+    <w:sdt>
+      <w:sdtPr>
+        <w:tag w:val="goog_rdk_36"/>
       </w:sdtPr>
       <w:sdtContent>
         <w:p>
@@ -1084,7 +1432,7 @@
           </w:tcPr>
           <w:sdt>
             <w:sdtPr>
-              <w:tag w:val="goog_rdk_29"/>
+              <w:tag w:val="goog_rdk_37"/>
             </w:sdtPr>
             <w:sdtContent>
               <w:p>
@@ -1119,7 +1467,7 @@
           </w:tcPr>
           <w:sdt>
             <w:sdtPr>
-              <w:tag w:val="goog_rdk_30"/>
+              <w:tag w:val="goog_rdk_38"/>
             </w:sdtPr>
             <w:sdtContent>
               <w:p>
@@ -1156,7 +1504,7 @@
           </w:tcPr>
           <w:sdt>
             <w:sdtPr>
-              <w:tag w:val="goog_rdk_31"/>
+              <w:tag w:val="goog_rdk_39"/>
             </w:sdtPr>
             <w:sdtContent>
               <w:p>
@@ -1191,7 +1539,7 @@
           </w:tcPr>
           <w:sdt>
             <w:sdtPr>
-              <w:tag w:val="goog_rdk_32"/>
+              <w:tag w:val="goog_rdk_40"/>
             </w:sdtPr>
             <w:sdtContent>
               <w:p>
@@ -1225,7 +1573,7 @@
           </w:tcPr>
           <w:sdt>
             <w:sdtPr>
-              <w:tag w:val="goog_rdk_33"/>
+              <w:tag w:val="goog_rdk_41"/>
             </w:sdtPr>
             <w:sdtContent>
               <w:p>
@@ -1260,7 +1608,7 @@
           </w:tcPr>
           <w:sdt>
             <w:sdtPr>
-              <w:tag w:val="goog_rdk_34"/>
+              <w:tag w:val="goog_rdk_42"/>
             </w:sdtPr>
             <w:sdtContent>
               <w:p>
@@ -1294,7 +1642,7 @@
           </w:tcPr>
           <w:sdt>
             <w:sdtPr>
-              <w:tag w:val="goog_rdk_35"/>
+              <w:tag w:val="goog_rdk_43"/>
             </w:sdtPr>
             <w:sdtContent>
               <w:p>
@@ -1329,7 +1677,7 @@
           </w:tcPr>
           <w:sdt>
             <w:sdtPr>
-              <w:tag w:val="goog_rdk_36"/>
+              <w:tag w:val="goog_rdk_44"/>
             </w:sdtPr>
             <w:sdtContent>
               <w:p>
@@ -1363,7 +1711,7 @@
           </w:tcPr>
           <w:sdt>
             <w:sdtPr>
-              <w:tag w:val="goog_rdk_37"/>
+              <w:tag w:val="goog_rdk_45"/>
             </w:sdtPr>
             <w:sdtContent>
               <w:p>
@@ -1398,7 +1746,7 @@
           </w:tcPr>
           <w:sdt>
             <w:sdtPr>
-              <w:tag w:val="goog_rdk_38"/>
+              <w:tag w:val="goog_rdk_46"/>
             </w:sdtPr>
             <w:sdtContent>
               <w:p>
@@ -1432,7 +1780,7 @@
           </w:tcPr>
           <w:sdt>
             <w:sdtPr>
-              <w:tag w:val="goog_rdk_39"/>
+              <w:tag w:val="goog_rdk_47"/>
             </w:sdtPr>
             <w:sdtContent>
               <w:p>
@@ -1467,7 +1815,7 @@
           </w:tcPr>
           <w:sdt>
             <w:sdtPr>
-              <w:tag w:val="goog_rdk_40"/>
+              <w:tag w:val="goog_rdk_48"/>
             </w:sdtPr>
             <w:sdtContent>
               <w:p>
@@ -1490,7 +1838,7 @@
     </w:tbl>
     <w:sdt>
       <w:sdtPr>
-        <w:tag w:val="goog_rdk_41"/>
+        <w:tag w:val="goog_rdk_49"/>
       </w:sdtPr>
       <w:sdtContent>
         <w:p>
@@ -1519,7 +1867,7 @@
     </w:sdt>
     <w:sdt>
       <w:sdtPr>
-        <w:tag w:val="goog_rdk_42"/>
+        <w:tag w:val="goog_rdk_50"/>
       </w:sdtPr>
       <w:sdtContent>
         <w:p>
@@ -1561,17 +1909,49 @@
             </w:rPr>
             <w:t xml:space="preserve">Estados de Cambio</w:t>
           </w:r>
-          <w:r>
-            <w:rPr>
-              <w:rtl w:val="0"/>
-            </w:rPr>
-          </w:r>
         </w:p>
       </w:sdtContent>
     </w:sdt>
     <w:sdt>
       <w:sdtPr>
-        <w:tag w:val="goog_rdk_43"/>
+        <w:tag w:val="goog_rdk_51"/>
+      </w:sdtPr>
+      <w:sdtContent>
+        <w:p>
+          <w:pPr>
+            <w:keepNext w:val="0"/>
+            <w:keepLines w:val="0"/>
+            <w:widowControl w:val="1"/>
+            <w:pBdr>
+              <w:top w:space="0" w:sz="0" w:val="nil"/>
+              <w:left w:space="0" w:sz="0" w:val="nil"/>
+              <w:bottom w:space="0" w:sz="0" w:val="nil"/>
+              <w:right w:space="0" w:sz="0" w:val="nil"/>
+              <w:between w:space="0" w:sz="0" w:val="nil"/>
+            </w:pBdr>
+            <w:shd w:fill="auto" w:val="clear"/>
+            <w:spacing w:after="160" w:before="0" w:line="259" w:lineRule="auto"/>
+            <w:ind w:left="720" w:right="0" w:firstLine="0"/>
+            <w:jc w:val="left"/>
+            <w:rPr/>
+          </w:pPr>
+          <w:r>
+            <w:rPr>
+              <w:rtl w:val="0"/>
+            </w:rPr>
+            <w:t xml:space="preserve">A continuación se listan algunos estados de cambio y sus respectivas descripciones.</w:t>
+          </w:r>
+          <w:r>
+            <w:rPr>
+              <w:rtl w:val="0"/>
+            </w:rPr>
+          </w:r>
+        </w:p>
+      </w:sdtContent>
+    </w:sdt>
+    <w:sdt>
+      <w:sdtPr>
+        <w:tag w:val="goog_rdk_52"/>
       </w:sdtPr>
       <w:sdtContent>
         <w:p>
@@ -1632,7 +2012,7 @@
           </w:tcPr>
           <w:sdt>
             <w:sdtPr>
-              <w:tag w:val="goog_rdk_44"/>
+              <w:tag w:val="goog_rdk_53"/>
             </w:sdtPr>
             <w:sdtContent>
               <w:p>
@@ -1667,7 +2047,7 @@
           </w:tcPr>
           <w:sdt>
             <w:sdtPr>
-              <w:tag w:val="goog_rdk_45"/>
+              <w:tag w:val="goog_rdk_54"/>
             </w:sdtPr>
             <w:sdtContent>
               <w:p>
@@ -1709,7 +2089,7 @@
           </w:tcPr>
           <w:sdt>
             <w:sdtPr>
-              <w:tag w:val="goog_rdk_46"/>
+              <w:tag w:val="goog_rdk_55"/>
             </w:sdtPr>
             <w:sdtContent>
               <w:p>
@@ -1747,7 +2127,7 @@
           </w:tcPr>
           <w:sdt>
             <w:sdtPr>
-              <w:tag w:val="goog_rdk_47"/>
+              <w:tag w:val="goog_rdk_56"/>
             </w:sdtPr>
             <w:sdtContent>
               <w:p>
@@ -1786,7 +2166,7 @@
           </w:tcPr>
           <w:sdt>
             <w:sdtPr>
-              <w:tag w:val="goog_rdk_48"/>
+              <w:tag w:val="goog_rdk_57"/>
             </w:sdtPr>
             <w:sdtContent>
               <w:p>
@@ -1824,7 +2204,7 @@
           </w:tcPr>
           <w:sdt>
             <w:sdtPr>
-              <w:tag w:val="goog_rdk_49"/>
+              <w:tag w:val="goog_rdk_58"/>
             </w:sdtPr>
             <w:sdtContent>
               <w:p>
@@ -1863,7 +2243,7 @@
           </w:tcPr>
           <w:sdt>
             <w:sdtPr>
-              <w:tag w:val="goog_rdk_50"/>
+              <w:tag w:val="goog_rdk_59"/>
             </w:sdtPr>
             <w:sdtContent>
               <w:p>
@@ -1901,7 +2281,7 @@
           </w:tcPr>
           <w:sdt>
             <w:sdtPr>
-              <w:tag w:val="goog_rdk_51"/>
+              <w:tag w:val="goog_rdk_60"/>
             </w:sdtPr>
             <w:sdtContent>
               <w:p>
@@ -1940,7 +2320,7 @@
           </w:tcPr>
           <w:sdt>
             <w:sdtPr>
-              <w:tag w:val="goog_rdk_52"/>
+              <w:tag w:val="goog_rdk_61"/>
             </w:sdtPr>
             <w:sdtContent>
               <w:p>
@@ -1978,7 +2358,7 @@
           </w:tcPr>
           <w:sdt>
             <w:sdtPr>
-              <w:tag w:val="goog_rdk_53"/>
+              <w:tag w:val="goog_rdk_62"/>
             </w:sdtPr>
             <w:sdtContent>
               <w:p>
@@ -2017,7 +2397,7 @@
           </w:tcPr>
           <w:sdt>
             <w:sdtPr>
-              <w:tag w:val="goog_rdk_54"/>
+              <w:tag w:val="goog_rdk_63"/>
             </w:sdtPr>
             <w:sdtContent>
               <w:p>
@@ -2055,7 +2435,7 @@
           </w:tcPr>
           <w:sdt>
             <w:sdtPr>
-              <w:tag w:val="goog_rdk_55"/>
+              <w:tag w:val="goog_rdk_64"/>
             </w:sdtPr>
             <w:sdtContent>
               <w:p>
@@ -2094,7 +2474,7 @@
           </w:tcPr>
           <w:sdt>
             <w:sdtPr>
-              <w:tag w:val="goog_rdk_56"/>
+              <w:tag w:val="goog_rdk_65"/>
             </w:sdtPr>
             <w:sdtContent>
               <w:p>
@@ -2132,7 +2512,7 @@
           </w:tcPr>
           <w:sdt>
             <w:sdtPr>
-              <w:tag w:val="goog_rdk_57"/>
+              <w:tag w:val="goog_rdk_66"/>
             </w:sdtPr>
             <w:sdtContent>
               <w:p>
@@ -2171,7 +2551,7 @@
           </w:tcPr>
           <w:sdt>
             <w:sdtPr>
-              <w:tag w:val="goog_rdk_58"/>
+              <w:tag w:val="goog_rdk_67"/>
             </w:sdtPr>
             <w:sdtContent>
               <w:p>
@@ -2209,7 +2589,7 @@
           </w:tcPr>
           <w:sdt>
             <w:sdtPr>
-              <w:tag w:val="goog_rdk_59"/>
+              <w:tag w:val="goog_rdk_68"/>
             </w:sdtPr>
             <w:sdtContent>
               <w:p>
@@ -2248,7 +2628,7 @@
           </w:tcPr>
           <w:sdt>
             <w:sdtPr>
-              <w:tag w:val="goog_rdk_60"/>
+              <w:tag w:val="goog_rdk_69"/>
             </w:sdtPr>
             <w:sdtContent>
               <w:p>
@@ -2286,7 +2666,7 @@
           </w:tcPr>
           <w:sdt>
             <w:sdtPr>
-              <w:tag w:val="goog_rdk_61"/>
+              <w:tag w:val="goog_rdk_70"/>
             </w:sdtPr>
             <w:sdtContent>
               <w:p>
@@ -2325,7 +2705,7 @@
           </w:tcPr>
           <w:sdt>
             <w:sdtPr>
-              <w:tag w:val="goog_rdk_62"/>
+              <w:tag w:val="goog_rdk_71"/>
             </w:sdtPr>
             <w:sdtContent>
               <w:p>
@@ -2363,7 +2743,7 @@
           </w:tcPr>
           <w:sdt>
             <w:sdtPr>
-              <w:tag w:val="goog_rdk_63"/>
+              <w:tag w:val="goog_rdk_72"/>
             </w:sdtPr>
             <w:sdtContent>
               <w:p>
@@ -2402,7 +2782,7 @@
           </w:tcPr>
           <w:sdt>
             <w:sdtPr>
-              <w:tag w:val="goog_rdk_64"/>
+              <w:tag w:val="goog_rdk_73"/>
             </w:sdtPr>
             <w:sdtContent>
               <w:p>
@@ -2440,7 +2820,7 @@
           </w:tcPr>
           <w:sdt>
             <w:sdtPr>
-              <w:tag w:val="goog_rdk_65"/>
+              <w:tag w:val="goog_rdk_74"/>
             </w:sdtPr>
             <w:sdtContent>
               <w:p>
@@ -2479,7 +2859,7 @@
           </w:tcPr>
           <w:sdt>
             <w:sdtPr>
-              <w:tag w:val="goog_rdk_66"/>
+              <w:tag w:val="goog_rdk_75"/>
             </w:sdtPr>
             <w:sdtContent>
               <w:p>
@@ -2517,7 +2897,7 @@
           </w:tcPr>
           <w:sdt>
             <w:sdtPr>
-              <w:tag w:val="goog_rdk_67"/>
+              <w:tag w:val="goog_rdk_76"/>
             </w:sdtPr>
             <w:sdtContent>
               <w:p>
@@ -2541,7 +2921,7 @@
     </w:tbl>
     <w:sdt>
       <w:sdtPr>
-        <w:tag w:val="goog_rdk_68"/>
+        <w:tag w:val="goog_rdk_77"/>
       </w:sdtPr>
       <w:sdtContent>
         <w:p>
@@ -2570,7 +2950,7 @@
     </w:sdt>
     <w:sdt>
       <w:sdtPr>
-        <w:tag w:val="goog_rdk_69"/>
+        <w:tag w:val="goog_rdk_78"/>
       </w:sdtPr>
       <w:sdtContent>
         <w:p>
@@ -2601,7 +2981,7 @@
     </w:sdt>
     <w:sdt>
       <w:sdtPr>
-        <w:tag w:val="goog_rdk_70"/>
+        <w:tag w:val="goog_rdk_79"/>
       </w:sdtPr>
       <w:sdtContent>
         <w:p>
@@ -2643,633 +3023,12 @@
             </w:rPr>
             <w:t xml:space="preserve">Tipos de Cambios</w:t>
           </w:r>
-          <w:r>
-            <w:rPr>
-              <w:rtl w:val="0"/>
-            </w:rPr>
-          </w:r>
         </w:p>
       </w:sdtContent>
     </w:sdt>
-    <w:tbl>
-      <w:tblPr>
-        <w:tblStyle w:val="Table4"/>
-        <w:tblW w:w="4945.0" w:type="dxa"/>
-        <w:jc w:val="left"/>
-        <w:tblInd w:w="720.0" w:type="dxa"/>
-        <w:tblBorders>
-          <w:top w:color="000000" w:space="0" w:sz="4" w:val="single"/>
-          <w:left w:color="000000" w:space="0" w:sz="4" w:val="single"/>
-          <w:bottom w:color="000000" w:space="0" w:sz="4" w:val="single"/>
-          <w:right w:color="000000" w:space="0" w:sz="4" w:val="single"/>
-          <w:insideH w:color="000000" w:space="0" w:sz="4" w:val="single"/>
-          <w:insideV w:color="000000" w:space="0" w:sz="4" w:val="single"/>
-        </w:tblBorders>
-        <w:tblLayout w:type="fixed"/>
-        <w:tblLook w:val="0400"/>
-      </w:tblPr>
-      <w:tblGrid>
-        <w:gridCol w:w="1402"/>
-        <w:gridCol w:w="3543"/>
-        <w:tblGridChange w:id="0">
-          <w:tblGrid>
-            <w:gridCol w:w="1402"/>
-            <w:gridCol w:w="3543"/>
-          </w:tblGrid>
-        </w:tblGridChange>
-      </w:tblGrid>
-      <w:tr>
-        <w:tc>
-          <w:tcPr/>
-          <w:sdt>
-            <w:sdtPr>
-              <w:tag w:val="goog_rdk_71"/>
-            </w:sdtPr>
-            <w:sdtContent>
-              <w:p>
-                <w:pPr>
-                  <w:keepNext w:val="0"/>
-                  <w:keepLines w:val="0"/>
-                  <w:widowControl w:val="1"/>
-                  <w:pBdr>
-                    <w:top w:space="0" w:sz="0" w:val="nil"/>
-                    <w:left w:space="0" w:sz="0" w:val="nil"/>
-                    <w:bottom w:space="0" w:sz="0" w:val="nil"/>
-                    <w:right w:space="0" w:sz="0" w:val="nil"/>
-                    <w:between w:space="0" w:sz="0" w:val="nil"/>
-                  </w:pBdr>
-                  <w:shd w:fill="auto" w:val="clear"/>
-                  <w:spacing w:after="160" w:before="0" w:line="259" w:lineRule="auto"/>
-                  <w:ind w:left="0" w:right="0" w:hanging="720"/>
-                  <w:jc w:val="center"/>
-                  <w:rPr>
-                    <w:rFonts w:ascii="Calibri" w:cs="Calibri" w:eastAsia="Calibri" w:hAnsi="Calibri"/>
-                    <w:b w:val="0"/>
-                    <w:i w:val="0"/>
-                    <w:smallCaps w:val="0"/>
-                    <w:strike w:val="0"/>
-                    <w:color w:val="000000"/>
-                    <w:sz w:val="22"/>
-                    <w:szCs w:val="22"/>
-                    <w:u w:val="none"/>
-                    <w:shd w:fill="auto" w:val="clear"/>
-                    <w:vertAlign w:val="baseline"/>
-                  </w:rPr>
-                </w:pPr>
-                <w:r>
-                  <w:rPr>
-                    <w:rFonts w:ascii="Calibri" w:cs="Calibri" w:eastAsia="Calibri" w:hAnsi="Calibri"/>
-                    <w:b w:val="0"/>
-                    <w:i w:val="0"/>
-                    <w:smallCaps w:val="0"/>
-                    <w:strike w:val="0"/>
-                    <w:color w:val="000000"/>
-                    <w:sz w:val="22"/>
-                    <w:szCs w:val="22"/>
-                    <w:u w:val="none"/>
-                    <w:shd w:fill="auto" w:val="clear"/>
-                    <w:vertAlign w:val="baseline"/>
-                    <w:rtl w:val="0"/>
-                  </w:rPr>
-                  <w:t xml:space="preserve">Tipo</w:t>
-                </w:r>
-              </w:p>
-            </w:sdtContent>
-          </w:sdt>
-        </w:tc>
-        <w:tc>
-          <w:tcPr/>
-          <w:sdt>
-            <w:sdtPr>
-              <w:tag w:val="goog_rdk_72"/>
-            </w:sdtPr>
-            <w:sdtContent>
-              <w:p>
-                <w:pPr>
-                  <w:keepNext w:val="0"/>
-                  <w:keepLines w:val="0"/>
-                  <w:widowControl w:val="1"/>
-                  <w:pBdr>
-                    <w:top w:space="0" w:sz="0" w:val="nil"/>
-                    <w:left w:space="0" w:sz="0" w:val="nil"/>
-                    <w:bottom w:space="0" w:sz="0" w:val="nil"/>
-                    <w:right w:space="0" w:sz="0" w:val="nil"/>
-                    <w:between w:space="0" w:sz="0" w:val="nil"/>
-                  </w:pBdr>
-                  <w:shd w:fill="auto" w:val="clear"/>
-                  <w:spacing w:after="160" w:before="0" w:line="259" w:lineRule="auto"/>
-                  <w:ind w:left="0" w:right="0" w:hanging="720"/>
-                  <w:jc w:val="center"/>
-                  <w:rPr>
-                    <w:rFonts w:ascii="Calibri" w:cs="Calibri" w:eastAsia="Calibri" w:hAnsi="Calibri"/>
-                    <w:b w:val="0"/>
-                    <w:i w:val="0"/>
-                    <w:smallCaps w:val="0"/>
-                    <w:strike w:val="0"/>
-                    <w:color w:val="000000"/>
-                    <w:sz w:val="22"/>
-                    <w:szCs w:val="22"/>
-                    <w:u w:val="none"/>
-                    <w:shd w:fill="auto" w:val="clear"/>
-                    <w:vertAlign w:val="baseline"/>
-                  </w:rPr>
-                </w:pPr>
-                <w:r>
-                  <w:rPr>
-                    <w:rFonts w:ascii="Calibri" w:cs="Calibri" w:eastAsia="Calibri" w:hAnsi="Calibri"/>
-                    <w:b w:val="0"/>
-                    <w:i w:val="0"/>
-                    <w:smallCaps w:val="0"/>
-                    <w:strike w:val="0"/>
-                    <w:color w:val="000000"/>
-                    <w:sz w:val="22"/>
-                    <w:szCs w:val="22"/>
-                    <w:u w:val="none"/>
-                    <w:shd w:fill="auto" w:val="clear"/>
-                    <w:vertAlign w:val="baseline"/>
-                    <w:rtl w:val="0"/>
-                  </w:rPr>
-                  <w:t xml:space="preserve">Descripcion</w:t>
-                </w:r>
-              </w:p>
-            </w:sdtContent>
-          </w:sdt>
-        </w:tc>
-      </w:tr>
-      <w:tr>
-        <w:tc>
-          <w:tcPr/>
-          <w:sdt>
-            <w:sdtPr>
-              <w:tag w:val="goog_rdk_73"/>
-            </w:sdtPr>
-            <w:sdtContent>
-              <w:p>
-                <w:pPr>
-                  <w:keepNext w:val="0"/>
-                  <w:keepLines w:val="0"/>
-                  <w:widowControl w:val="1"/>
-                  <w:pBdr>
-                    <w:top w:space="0" w:sz="0" w:val="nil"/>
-                    <w:left w:space="0" w:sz="0" w:val="nil"/>
-                    <w:bottom w:space="0" w:sz="0" w:val="nil"/>
-                    <w:right w:space="0" w:sz="0" w:val="nil"/>
-                    <w:between w:space="0" w:sz="0" w:val="nil"/>
-                  </w:pBdr>
-                  <w:shd w:fill="auto" w:val="clear"/>
-                  <w:spacing w:after="160" w:before="0" w:line="259" w:lineRule="auto"/>
-                  <w:ind w:left="0" w:right="0" w:hanging="720"/>
-                  <w:jc w:val="center"/>
-                  <w:rPr>
-                    <w:rFonts w:ascii="Calibri" w:cs="Calibri" w:eastAsia="Calibri" w:hAnsi="Calibri"/>
-                    <w:b w:val="0"/>
-                    <w:i w:val="0"/>
-                    <w:smallCaps w:val="0"/>
-                    <w:strike w:val="0"/>
-                    <w:color w:val="000000"/>
-                    <w:sz w:val="22"/>
-                    <w:szCs w:val="22"/>
-                    <w:u w:val="none"/>
-                    <w:shd w:fill="auto" w:val="clear"/>
-                    <w:vertAlign w:val="baseline"/>
-                  </w:rPr>
-                </w:pPr>
-                <w:r>
-                  <w:rPr>
-                    <w:rtl w:val="0"/>
-                  </w:rPr>
-                </w:r>
-              </w:p>
-            </w:sdtContent>
-          </w:sdt>
-        </w:tc>
-        <w:tc>
-          <w:tcPr/>
-          <w:sdt>
-            <w:sdtPr>
-              <w:tag w:val="goog_rdk_74"/>
-            </w:sdtPr>
-            <w:sdtContent>
-              <w:p>
-                <w:pPr>
-                  <w:keepNext w:val="0"/>
-                  <w:keepLines w:val="0"/>
-                  <w:widowControl w:val="1"/>
-                  <w:pBdr>
-                    <w:top w:space="0" w:sz="0" w:val="nil"/>
-                    <w:left w:space="0" w:sz="0" w:val="nil"/>
-                    <w:bottom w:space="0" w:sz="0" w:val="nil"/>
-                    <w:right w:space="0" w:sz="0" w:val="nil"/>
-                    <w:between w:space="0" w:sz="0" w:val="nil"/>
-                  </w:pBdr>
-                  <w:shd w:fill="auto" w:val="clear"/>
-                  <w:spacing w:after="160" w:before="0" w:line="259" w:lineRule="auto"/>
-                  <w:ind w:left="0" w:right="0" w:hanging="720"/>
-                  <w:jc w:val="center"/>
-                  <w:rPr>
-                    <w:rFonts w:ascii="Calibri" w:cs="Calibri" w:eastAsia="Calibri" w:hAnsi="Calibri"/>
-                    <w:b w:val="0"/>
-                    <w:i w:val="0"/>
-                    <w:smallCaps w:val="0"/>
-                    <w:strike w:val="0"/>
-                    <w:color w:val="000000"/>
-                    <w:sz w:val="22"/>
-                    <w:szCs w:val="22"/>
-                    <w:u w:val="none"/>
-                    <w:shd w:fill="auto" w:val="clear"/>
-                    <w:vertAlign w:val="baseline"/>
-                  </w:rPr>
-                </w:pPr>
-                <w:r>
-                  <w:rPr>
-                    <w:rtl w:val="0"/>
-                  </w:rPr>
-                </w:r>
-              </w:p>
-            </w:sdtContent>
-          </w:sdt>
-        </w:tc>
-      </w:tr>
-      <w:tr>
-        <w:tc>
-          <w:tcPr/>
-          <w:sdt>
-            <w:sdtPr>
-              <w:tag w:val="goog_rdk_75"/>
-            </w:sdtPr>
-            <w:sdtContent>
-              <w:p>
-                <w:pPr>
-                  <w:keepNext w:val="0"/>
-                  <w:keepLines w:val="0"/>
-                  <w:widowControl w:val="1"/>
-                  <w:pBdr>
-                    <w:top w:space="0" w:sz="0" w:val="nil"/>
-                    <w:left w:space="0" w:sz="0" w:val="nil"/>
-                    <w:bottom w:space="0" w:sz="0" w:val="nil"/>
-                    <w:right w:space="0" w:sz="0" w:val="nil"/>
-                    <w:between w:space="0" w:sz="0" w:val="nil"/>
-                  </w:pBdr>
-                  <w:shd w:fill="auto" w:val="clear"/>
-                  <w:spacing w:after="160" w:before="0" w:line="259" w:lineRule="auto"/>
-                  <w:ind w:left="0" w:right="0" w:hanging="720"/>
-                  <w:jc w:val="center"/>
-                  <w:rPr>
-                    <w:rFonts w:ascii="Calibri" w:cs="Calibri" w:eastAsia="Calibri" w:hAnsi="Calibri"/>
-                    <w:b w:val="0"/>
-                    <w:i w:val="0"/>
-                    <w:smallCaps w:val="0"/>
-                    <w:strike w:val="0"/>
-                    <w:color w:val="000000"/>
-                    <w:sz w:val="22"/>
-                    <w:szCs w:val="22"/>
-                    <w:u w:val="none"/>
-                    <w:shd w:fill="auto" w:val="clear"/>
-                    <w:vertAlign w:val="baseline"/>
-                  </w:rPr>
-                </w:pPr>
-                <w:r>
-                  <w:rPr>
-                    <w:rtl w:val="0"/>
-                  </w:rPr>
-                </w:r>
-              </w:p>
-            </w:sdtContent>
-          </w:sdt>
-        </w:tc>
-        <w:tc>
-          <w:tcPr/>
-          <w:sdt>
-            <w:sdtPr>
-              <w:tag w:val="goog_rdk_76"/>
-            </w:sdtPr>
-            <w:sdtContent>
-              <w:p>
-                <w:pPr>
-                  <w:keepNext w:val="0"/>
-                  <w:keepLines w:val="0"/>
-                  <w:widowControl w:val="1"/>
-                  <w:pBdr>
-                    <w:top w:space="0" w:sz="0" w:val="nil"/>
-                    <w:left w:space="0" w:sz="0" w:val="nil"/>
-                    <w:bottom w:space="0" w:sz="0" w:val="nil"/>
-                    <w:right w:space="0" w:sz="0" w:val="nil"/>
-                    <w:between w:space="0" w:sz="0" w:val="nil"/>
-                  </w:pBdr>
-                  <w:shd w:fill="auto" w:val="clear"/>
-                  <w:spacing w:after="160" w:before="0" w:line="259" w:lineRule="auto"/>
-                  <w:ind w:left="0" w:right="0" w:hanging="720"/>
-                  <w:jc w:val="center"/>
-                  <w:rPr>
-                    <w:rFonts w:ascii="Calibri" w:cs="Calibri" w:eastAsia="Calibri" w:hAnsi="Calibri"/>
-                    <w:b w:val="0"/>
-                    <w:i w:val="0"/>
-                    <w:smallCaps w:val="0"/>
-                    <w:strike w:val="0"/>
-                    <w:color w:val="000000"/>
-                    <w:sz w:val="22"/>
-                    <w:szCs w:val="22"/>
-                    <w:u w:val="none"/>
-                    <w:shd w:fill="auto" w:val="clear"/>
-                    <w:vertAlign w:val="baseline"/>
-                  </w:rPr>
-                </w:pPr>
-                <w:r>
-                  <w:rPr>
-                    <w:rtl w:val="0"/>
-                  </w:rPr>
-                </w:r>
-              </w:p>
-            </w:sdtContent>
-          </w:sdt>
-        </w:tc>
-      </w:tr>
-      <w:tr>
-        <w:tc>
-          <w:tcPr/>
-          <w:sdt>
-            <w:sdtPr>
-              <w:tag w:val="goog_rdk_77"/>
-            </w:sdtPr>
-            <w:sdtContent>
-              <w:p>
-                <w:pPr>
-                  <w:keepNext w:val="0"/>
-                  <w:keepLines w:val="0"/>
-                  <w:widowControl w:val="1"/>
-                  <w:pBdr>
-                    <w:top w:space="0" w:sz="0" w:val="nil"/>
-                    <w:left w:space="0" w:sz="0" w:val="nil"/>
-                    <w:bottom w:space="0" w:sz="0" w:val="nil"/>
-                    <w:right w:space="0" w:sz="0" w:val="nil"/>
-                    <w:between w:space="0" w:sz="0" w:val="nil"/>
-                  </w:pBdr>
-                  <w:shd w:fill="auto" w:val="clear"/>
-                  <w:spacing w:after="160" w:before="0" w:line="259" w:lineRule="auto"/>
-                  <w:ind w:left="0" w:right="0" w:hanging="720"/>
-                  <w:jc w:val="center"/>
-                  <w:rPr>
-                    <w:rFonts w:ascii="Calibri" w:cs="Calibri" w:eastAsia="Calibri" w:hAnsi="Calibri"/>
-                    <w:b w:val="0"/>
-                    <w:i w:val="0"/>
-                    <w:smallCaps w:val="0"/>
-                    <w:strike w:val="0"/>
-                    <w:color w:val="000000"/>
-                    <w:sz w:val="22"/>
-                    <w:szCs w:val="22"/>
-                    <w:u w:val="none"/>
-                    <w:shd w:fill="auto" w:val="clear"/>
-                    <w:vertAlign w:val="baseline"/>
-                  </w:rPr>
-                </w:pPr>
-                <w:r>
-                  <w:rPr>
-                    <w:rtl w:val="0"/>
-                  </w:rPr>
-                </w:r>
-              </w:p>
-            </w:sdtContent>
-          </w:sdt>
-        </w:tc>
-        <w:tc>
-          <w:tcPr/>
-          <w:sdt>
-            <w:sdtPr>
-              <w:tag w:val="goog_rdk_78"/>
-            </w:sdtPr>
-            <w:sdtContent>
-              <w:p>
-                <w:pPr>
-                  <w:keepNext w:val="0"/>
-                  <w:keepLines w:val="0"/>
-                  <w:widowControl w:val="1"/>
-                  <w:pBdr>
-                    <w:top w:space="0" w:sz="0" w:val="nil"/>
-                    <w:left w:space="0" w:sz="0" w:val="nil"/>
-                    <w:bottom w:space="0" w:sz="0" w:val="nil"/>
-                    <w:right w:space="0" w:sz="0" w:val="nil"/>
-                    <w:between w:space="0" w:sz="0" w:val="nil"/>
-                  </w:pBdr>
-                  <w:shd w:fill="auto" w:val="clear"/>
-                  <w:spacing w:after="160" w:before="0" w:line="259" w:lineRule="auto"/>
-                  <w:ind w:left="0" w:right="0" w:hanging="720"/>
-                  <w:jc w:val="center"/>
-                  <w:rPr>
-                    <w:rFonts w:ascii="Calibri" w:cs="Calibri" w:eastAsia="Calibri" w:hAnsi="Calibri"/>
-                    <w:b w:val="0"/>
-                    <w:i w:val="0"/>
-                    <w:smallCaps w:val="0"/>
-                    <w:strike w:val="0"/>
-                    <w:color w:val="000000"/>
-                    <w:sz w:val="22"/>
-                    <w:szCs w:val="22"/>
-                    <w:u w:val="none"/>
-                    <w:shd w:fill="auto" w:val="clear"/>
-                    <w:vertAlign w:val="baseline"/>
-                  </w:rPr>
-                </w:pPr>
-                <w:r>
-                  <w:rPr>
-                    <w:rtl w:val="0"/>
-                  </w:rPr>
-                </w:r>
-              </w:p>
-            </w:sdtContent>
-          </w:sdt>
-        </w:tc>
-      </w:tr>
-      <w:tr>
-        <w:tc>
-          <w:tcPr/>
-          <w:sdt>
-            <w:sdtPr>
-              <w:tag w:val="goog_rdk_79"/>
-            </w:sdtPr>
-            <w:sdtContent>
-              <w:p>
-                <w:pPr>
-                  <w:keepNext w:val="0"/>
-                  <w:keepLines w:val="0"/>
-                  <w:widowControl w:val="1"/>
-                  <w:pBdr>
-                    <w:top w:space="0" w:sz="0" w:val="nil"/>
-                    <w:left w:space="0" w:sz="0" w:val="nil"/>
-                    <w:bottom w:space="0" w:sz="0" w:val="nil"/>
-                    <w:right w:space="0" w:sz="0" w:val="nil"/>
-                    <w:between w:space="0" w:sz="0" w:val="nil"/>
-                  </w:pBdr>
-                  <w:shd w:fill="auto" w:val="clear"/>
-                  <w:spacing w:after="160" w:before="0" w:line="259" w:lineRule="auto"/>
-                  <w:ind w:left="0" w:right="0" w:hanging="720"/>
-                  <w:jc w:val="center"/>
-                  <w:rPr>
-                    <w:rFonts w:ascii="Calibri" w:cs="Calibri" w:eastAsia="Calibri" w:hAnsi="Calibri"/>
-                    <w:b w:val="0"/>
-                    <w:i w:val="0"/>
-                    <w:smallCaps w:val="0"/>
-                    <w:strike w:val="0"/>
-                    <w:color w:val="000000"/>
-                    <w:sz w:val="22"/>
-                    <w:szCs w:val="22"/>
-                    <w:u w:val="none"/>
-                    <w:shd w:fill="auto" w:val="clear"/>
-                    <w:vertAlign w:val="baseline"/>
-                  </w:rPr>
-                </w:pPr>
-                <w:r>
-                  <w:rPr>
-                    <w:rtl w:val="0"/>
-                  </w:rPr>
-                </w:r>
-              </w:p>
-            </w:sdtContent>
-          </w:sdt>
-        </w:tc>
-        <w:tc>
-          <w:tcPr/>
-          <w:sdt>
-            <w:sdtPr>
-              <w:tag w:val="goog_rdk_80"/>
-            </w:sdtPr>
-            <w:sdtContent>
-              <w:p>
-                <w:pPr>
-                  <w:keepNext w:val="0"/>
-                  <w:keepLines w:val="0"/>
-                  <w:widowControl w:val="1"/>
-                  <w:pBdr>
-                    <w:top w:space="0" w:sz="0" w:val="nil"/>
-                    <w:left w:space="0" w:sz="0" w:val="nil"/>
-                    <w:bottom w:space="0" w:sz="0" w:val="nil"/>
-                    <w:right w:space="0" w:sz="0" w:val="nil"/>
-                    <w:between w:space="0" w:sz="0" w:val="nil"/>
-                  </w:pBdr>
-                  <w:shd w:fill="auto" w:val="clear"/>
-                  <w:spacing w:after="160" w:before="0" w:line="259" w:lineRule="auto"/>
-                  <w:ind w:left="0" w:right="0" w:hanging="720"/>
-                  <w:jc w:val="center"/>
-                  <w:rPr>
-                    <w:rFonts w:ascii="Calibri" w:cs="Calibri" w:eastAsia="Calibri" w:hAnsi="Calibri"/>
-                    <w:b w:val="0"/>
-                    <w:i w:val="0"/>
-                    <w:smallCaps w:val="0"/>
-                    <w:strike w:val="0"/>
-                    <w:color w:val="000000"/>
-                    <w:sz w:val="22"/>
-                    <w:szCs w:val="22"/>
-                    <w:u w:val="none"/>
-                    <w:shd w:fill="auto" w:val="clear"/>
-                    <w:vertAlign w:val="baseline"/>
-                  </w:rPr>
-                </w:pPr>
-                <w:r>
-                  <w:rPr>
-                    <w:rtl w:val="0"/>
-                  </w:rPr>
-                </w:r>
-              </w:p>
-            </w:sdtContent>
-          </w:sdt>
-        </w:tc>
-      </w:tr>
-      <w:tr>
-        <w:tc>
-          <w:tcPr/>
-          <w:sdt>
-            <w:sdtPr>
-              <w:tag w:val="goog_rdk_81"/>
-            </w:sdtPr>
-            <w:sdtContent>
-              <w:p>
-                <w:pPr>
-                  <w:keepNext w:val="0"/>
-                  <w:keepLines w:val="0"/>
-                  <w:widowControl w:val="1"/>
-                  <w:pBdr>
-                    <w:top w:space="0" w:sz="0" w:val="nil"/>
-                    <w:left w:space="0" w:sz="0" w:val="nil"/>
-                    <w:bottom w:space="0" w:sz="0" w:val="nil"/>
-                    <w:right w:space="0" w:sz="0" w:val="nil"/>
-                    <w:between w:space="0" w:sz="0" w:val="nil"/>
-                  </w:pBdr>
-                  <w:shd w:fill="auto" w:val="clear"/>
-                  <w:spacing w:after="160" w:before="0" w:line="259" w:lineRule="auto"/>
-                  <w:ind w:left="0" w:right="0" w:hanging="720"/>
-                  <w:jc w:val="center"/>
-                  <w:rPr>
-                    <w:rFonts w:ascii="Calibri" w:cs="Calibri" w:eastAsia="Calibri" w:hAnsi="Calibri"/>
-                    <w:b w:val="0"/>
-                    <w:i w:val="0"/>
-                    <w:smallCaps w:val="0"/>
-                    <w:strike w:val="0"/>
-                    <w:color w:val="000000"/>
-                    <w:sz w:val="22"/>
-                    <w:szCs w:val="22"/>
-                    <w:u w:val="none"/>
-                    <w:shd w:fill="auto" w:val="clear"/>
-                    <w:vertAlign w:val="baseline"/>
-                  </w:rPr>
-                </w:pPr>
-                <w:r>
-                  <w:rPr>
-                    <w:rtl w:val="0"/>
-                  </w:rPr>
-                </w:r>
-              </w:p>
-            </w:sdtContent>
-          </w:sdt>
-        </w:tc>
-        <w:tc>
-          <w:tcPr/>
-          <w:sdt>
-            <w:sdtPr>
-              <w:tag w:val="goog_rdk_82"/>
-            </w:sdtPr>
-            <w:sdtContent>
-              <w:p>
-                <w:pPr>
-                  <w:keepNext w:val="0"/>
-                  <w:keepLines w:val="0"/>
-                  <w:widowControl w:val="1"/>
-                  <w:pBdr>
-                    <w:top w:space="0" w:sz="0" w:val="nil"/>
-                    <w:left w:space="0" w:sz="0" w:val="nil"/>
-                    <w:bottom w:space="0" w:sz="0" w:val="nil"/>
-                    <w:right w:space="0" w:sz="0" w:val="nil"/>
-                    <w:between w:space="0" w:sz="0" w:val="nil"/>
-                  </w:pBdr>
-                  <w:shd w:fill="auto" w:val="clear"/>
-                  <w:spacing w:after="160" w:before="0" w:line="259" w:lineRule="auto"/>
-                  <w:ind w:left="0" w:right="0" w:hanging="720"/>
-                  <w:jc w:val="center"/>
-                  <w:rPr>
-                    <w:rFonts w:ascii="Calibri" w:cs="Calibri" w:eastAsia="Calibri" w:hAnsi="Calibri"/>
-                    <w:b w:val="0"/>
-                    <w:i w:val="0"/>
-                    <w:smallCaps w:val="0"/>
-                    <w:strike w:val="0"/>
-                    <w:color w:val="000000"/>
-                    <w:sz w:val="22"/>
-                    <w:szCs w:val="22"/>
-                    <w:u w:val="none"/>
-                    <w:shd w:fill="auto" w:val="clear"/>
-                    <w:vertAlign w:val="baseline"/>
-                  </w:rPr>
-                </w:pPr>
-                <w:r>
-                  <w:rPr>
-                    <w:rtl w:val="0"/>
-                  </w:rPr>
-                </w:r>
-              </w:p>
-            </w:sdtContent>
-          </w:sdt>
-        </w:tc>
-      </w:tr>
-    </w:tbl>
     <w:sdt>
       <w:sdtPr>
-        <w:tag w:val="goog_rdk_83"/>
+        <w:tag w:val="goog_rdk_80"/>
       </w:sdtPr>
       <w:sdtContent>
         <w:p>
@@ -3285,23 +3044,25 @@
               <w:between w:space="0" w:sz="0" w:val="nil"/>
             </w:pBdr>
             <w:shd w:fill="auto" w:val="clear"/>
-            <w:spacing w:after="0" w:before="0" w:line="259" w:lineRule="auto"/>
-            <w:ind w:left="720" w:right="0" w:hanging="720"/>
+            <w:spacing w:after="160" w:before="0" w:line="259" w:lineRule="auto"/>
+            <w:ind w:left="720" w:right="0" w:firstLine="0"/>
             <w:jc w:val="left"/>
             <w:rPr>
-              <w:rFonts w:ascii="Calibri" w:cs="Calibri" w:eastAsia="Calibri" w:hAnsi="Calibri"/>
-              <w:b w:val="0"/>
-              <w:i w:val="0"/>
-              <w:smallCaps w:val="0"/>
-              <w:strike w:val="0"/>
-              <w:color w:val="000000"/>
-              <w:sz w:val="22"/>
-              <w:szCs w:val="22"/>
-              <w:u w:val="none"/>
-              <w:shd w:fill="auto" w:val="clear"/>
-              <w:vertAlign w:val="baseline"/>
+              <w:b w:val="1"/>
             </w:rPr>
           </w:pPr>
+          <w:r>
+            <w:rPr>
+              <w:rtl w:val="0"/>
+            </w:rPr>
+            <w:t xml:space="preserve">A continuación </w:t>
+          </w:r>
+          <w:r>
+            <w:rPr>
+              <w:rtl w:val="0"/>
+            </w:rPr>
+            <w:t xml:space="preserve">se definen los tipos de cambios según cómo afecta al negocio.</w:t>
+          </w:r>
           <w:r>
             <w:rPr>
               <w:rtl w:val="0"/>
@@ -3312,7 +3073,532 @@
     </w:sdt>
     <w:sdt>
       <w:sdtPr>
-        <w:tag w:val="goog_rdk_84"/>
+        <w:tag w:val="goog_rdk_81"/>
+      </w:sdtPr>
+      <w:sdtContent>
+        <w:p>
+          <w:pPr>
+            <w:spacing w:after="0" w:lineRule="auto"/>
+            <w:rPr>
+              <w:b w:val="1"/>
+            </w:rPr>
+          </w:pPr>
+          <w:bookmarkStart w:colFirst="0" w:colLast="0" w:name="_heading=h.4i7ojhp" w:id="5"/>
+          <w:bookmarkEnd w:id="5"/>
+          <w:r>
+            <w:rPr>
+              <w:rtl w:val="0"/>
+            </w:rPr>
+          </w:r>
+        </w:p>
+      </w:sdtContent>
+    </w:sdt>
+    <w:tbl>
+      <w:tblPr>
+        <w:tblStyle w:val="Table4"/>
+        <w:tblW w:w="8790.0" w:type="dxa"/>
+        <w:jc w:val="left"/>
+        <w:tblInd w:w="415.0" w:type="dxa"/>
+        <w:tblBorders>
+          <w:top w:color="000000" w:space="0" w:sz="8" w:val="single"/>
+          <w:left w:color="000000" w:space="0" w:sz="8" w:val="single"/>
+          <w:bottom w:color="000000" w:space="0" w:sz="8" w:val="single"/>
+          <w:right w:color="000000" w:space="0" w:sz="8" w:val="single"/>
+          <w:insideH w:color="000000" w:space="0" w:sz="8" w:val="single"/>
+          <w:insideV w:color="000000" w:space="0" w:sz="8" w:val="single"/>
+        </w:tblBorders>
+        <w:tblLayout w:type="fixed"/>
+        <w:tblLook w:val="0600"/>
+      </w:tblPr>
+      <w:tblGrid>
+        <w:gridCol w:w="1080"/>
+        <w:gridCol w:w="2400"/>
+        <w:gridCol w:w="5310"/>
+        <w:tblGridChange w:id="0">
+          <w:tblGrid>
+            <w:gridCol w:w="1080"/>
+            <w:gridCol w:w="2400"/>
+            <w:gridCol w:w="5310"/>
+          </w:tblGrid>
+        </w:tblGridChange>
+      </w:tblGrid>
+      <w:tr>
+        <w:tc>
+          <w:tcPr>
+            <w:shd w:fill="999999" w:val="clear"/>
+            <w:tcMar>
+              <w:top w:w="100.0" w:type="dxa"/>
+              <w:left w:w="100.0" w:type="dxa"/>
+              <w:bottom w:w="100.0" w:type="dxa"/>
+              <w:right w:w="100.0" w:type="dxa"/>
+            </w:tcMar>
+          </w:tcPr>
+          <w:sdt>
+            <w:sdtPr>
+              <w:tag w:val="goog_rdk_82"/>
+            </w:sdtPr>
+            <w:sdtContent>
+              <w:p>
+                <w:pPr>
+                  <w:widowControl w:val="0"/>
+                  <w:spacing w:after="0" w:line="240" w:lineRule="auto"/>
+                  <w:jc w:val="center"/>
+                  <w:rPr>
+                    <w:b w:val="1"/>
+                  </w:rPr>
+                </w:pPr>
+                <w:r>
+                  <w:rPr>
+                    <w:b w:val="1"/>
+                    <w:rtl w:val="0"/>
+                  </w:rPr>
+                  <w:t xml:space="preserve">ID</w:t>
+                </w:r>
+              </w:p>
+            </w:sdtContent>
+          </w:sdt>
+        </w:tc>
+        <w:tc>
+          <w:tcPr>
+            <w:shd w:fill="999999" w:val="clear"/>
+            <w:tcMar>
+              <w:top w:w="100.0" w:type="dxa"/>
+              <w:left w:w="100.0" w:type="dxa"/>
+              <w:bottom w:w="100.0" w:type="dxa"/>
+              <w:right w:w="100.0" w:type="dxa"/>
+            </w:tcMar>
+          </w:tcPr>
+          <w:sdt>
+            <w:sdtPr>
+              <w:tag w:val="goog_rdk_83"/>
+            </w:sdtPr>
+            <w:sdtContent>
+              <w:p>
+                <w:pPr>
+                  <w:widowControl w:val="0"/>
+                  <w:spacing w:after="0" w:line="240" w:lineRule="auto"/>
+                  <w:jc w:val="center"/>
+                  <w:rPr>
+                    <w:b w:val="1"/>
+                  </w:rPr>
+                </w:pPr>
+                <w:r>
+                  <w:rPr>
+                    <w:b w:val="1"/>
+                    <w:rtl w:val="0"/>
+                  </w:rPr>
+                  <w:t xml:space="preserve">Nombre</w:t>
+                </w:r>
+              </w:p>
+            </w:sdtContent>
+          </w:sdt>
+        </w:tc>
+        <w:tc>
+          <w:tcPr>
+            <w:shd w:fill="999999" w:val="clear"/>
+            <w:tcMar>
+              <w:top w:w="100.0" w:type="dxa"/>
+              <w:left w:w="100.0" w:type="dxa"/>
+              <w:bottom w:w="100.0" w:type="dxa"/>
+              <w:right w:w="100.0" w:type="dxa"/>
+            </w:tcMar>
+          </w:tcPr>
+          <w:sdt>
+            <w:sdtPr>
+              <w:tag w:val="goog_rdk_84"/>
+            </w:sdtPr>
+            <w:sdtContent>
+              <w:p>
+                <w:pPr>
+                  <w:widowControl w:val="0"/>
+                  <w:spacing w:after="0" w:line="240" w:lineRule="auto"/>
+                  <w:jc w:val="center"/>
+                  <w:rPr>
+                    <w:b w:val="1"/>
+                  </w:rPr>
+                </w:pPr>
+                <w:r>
+                  <w:rPr>
+                    <w:b w:val="1"/>
+                    <w:rtl w:val="0"/>
+                  </w:rPr>
+                  <w:t xml:space="preserve">Descripción</w:t>
+                </w:r>
+              </w:p>
+            </w:sdtContent>
+          </w:sdt>
+        </w:tc>
+      </w:tr>
+      <w:tr>
+        <w:tc>
+          <w:tcPr>
+            <w:shd w:fill="auto" w:val="clear"/>
+            <w:tcMar>
+              <w:top w:w="100.0" w:type="dxa"/>
+              <w:left w:w="100.0" w:type="dxa"/>
+              <w:bottom w:w="100.0" w:type="dxa"/>
+              <w:right w:w="100.0" w:type="dxa"/>
+            </w:tcMar>
+          </w:tcPr>
+          <w:sdt>
+            <w:sdtPr>
+              <w:tag w:val="goog_rdk_85"/>
+            </w:sdtPr>
+            <w:sdtContent>
+              <w:p>
+                <w:pPr>
+                  <w:widowControl w:val="0"/>
+                  <w:spacing w:after="0" w:line="240" w:lineRule="auto"/>
+                  <w:jc w:val="center"/>
+                  <w:rPr/>
+                </w:pPr>
+                <w:r>
+                  <w:rPr>
+                    <w:rtl w:val="0"/>
+                  </w:rPr>
+                  <w:t xml:space="preserve">1</w:t>
+                </w:r>
+              </w:p>
+            </w:sdtContent>
+          </w:sdt>
+        </w:tc>
+        <w:tc>
+          <w:tcPr>
+            <w:shd w:fill="auto" w:val="clear"/>
+            <w:tcMar>
+              <w:top w:w="100.0" w:type="dxa"/>
+              <w:left w:w="100.0" w:type="dxa"/>
+              <w:bottom w:w="100.0" w:type="dxa"/>
+              <w:right w:w="100.0" w:type="dxa"/>
+            </w:tcMar>
+          </w:tcPr>
+          <w:sdt>
+            <w:sdtPr>
+              <w:tag w:val="goog_rdk_86"/>
+            </w:sdtPr>
+            <w:sdtContent>
+              <w:p>
+                <w:pPr>
+                  <w:widowControl w:val="0"/>
+                  <w:spacing w:after="0" w:line="240" w:lineRule="auto"/>
+                  <w:jc w:val="center"/>
+                  <w:rPr/>
+                </w:pPr>
+                <w:r>
+                  <w:rPr>
+                    <w:rtl w:val="0"/>
+                  </w:rPr>
+                  <w:t xml:space="preserve">Normal</w:t>
+                </w:r>
+              </w:p>
+            </w:sdtContent>
+          </w:sdt>
+        </w:tc>
+        <w:tc>
+          <w:tcPr>
+            <w:shd w:fill="auto" w:val="clear"/>
+            <w:tcMar>
+              <w:top w:w="100.0" w:type="dxa"/>
+              <w:left w:w="100.0" w:type="dxa"/>
+              <w:bottom w:w="100.0" w:type="dxa"/>
+              <w:right w:w="100.0" w:type="dxa"/>
+            </w:tcMar>
+          </w:tcPr>
+          <w:sdt>
+            <w:sdtPr>
+              <w:tag w:val="goog_rdk_87"/>
+            </w:sdtPr>
+            <w:sdtContent>
+              <w:p>
+                <w:pPr>
+                  <w:widowControl w:val="0"/>
+                  <w:spacing w:after="0" w:line="240" w:lineRule="auto"/>
+                  <w:rPr/>
+                </w:pPr>
+                <w:r>
+                  <w:rPr>
+                    <w:rtl w:val="0"/>
+                  </w:rPr>
+                  <w:t xml:space="preserve">El cambio completa cada una de las fases del proceso de gestión de cambios.</w:t>
+                </w:r>
+              </w:p>
+            </w:sdtContent>
+          </w:sdt>
+        </w:tc>
+      </w:tr>
+      <w:tr>
+        <w:tc>
+          <w:tcPr>
+            <w:shd w:fill="auto" w:val="clear"/>
+            <w:tcMar>
+              <w:top w:w="100.0" w:type="dxa"/>
+              <w:left w:w="100.0" w:type="dxa"/>
+              <w:bottom w:w="100.0" w:type="dxa"/>
+              <w:right w:w="100.0" w:type="dxa"/>
+            </w:tcMar>
+          </w:tcPr>
+          <w:sdt>
+            <w:sdtPr>
+              <w:tag w:val="goog_rdk_88"/>
+            </w:sdtPr>
+            <w:sdtContent>
+              <w:p>
+                <w:pPr>
+                  <w:widowControl w:val="0"/>
+                  <w:spacing w:after="0" w:line="240" w:lineRule="auto"/>
+                  <w:jc w:val="center"/>
+                  <w:rPr/>
+                </w:pPr>
+                <w:r>
+                  <w:rPr>
+                    <w:rtl w:val="0"/>
+                  </w:rPr>
+                  <w:t xml:space="preserve">2</w:t>
+                </w:r>
+              </w:p>
+            </w:sdtContent>
+          </w:sdt>
+        </w:tc>
+        <w:tc>
+          <w:tcPr>
+            <w:shd w:fill="auto" w:val="clear"/>
+            <w:tcMar>
+              <w:top w:w="100.0" w:type="dxa"/>
+              <w:left w:w="100.0" w:type="dxa"/>
+              <w:bottom w:w="100.0" w:type="dxa"/>
+              <w:right w:w="100.0" w:type="dxa"/>
+            </w:tcMar>
+          </w:tcPr>
+          <w:sdt>
+            <w:sdtPr>
+              <w:tag w:val="goog_rdk_89"/>
+            </w:sdtPr>
+            <w:sdtContent>
+              <w:p>
+                <w:pPr>
+                  <w:widowControl w:val="0"/>
+                  <w:spacing w:after="0" w:line="240" w:lineRule="auto"/>
+                  <w:jc w:val="center"/>
+                  <w:rPr/>
+                </w:pPr>
+                <w:r>
+                  <w:rPr>
+                    <w:rtl w:val="0"/>
+                  </w:rPr>
+                  <w:t xml:space="preserve">Urgente</w:t>
+                </w:r>
+              </w:p>
+            </w:sdtContent>
+          </w:sdt>
+        </w:tc>
+        <w:tc>
+          <w:tcPr>
+            <w:shd w:fill="auto" w:val="clear"/>
+            <w:tcMar>
+              <w:top w:w="100.0" w:type="dxa"/>
+              <w:left w:w="100.0" w:type="dxa"/>
+              <w:bottom w:w="100.0" w:type="dxa"/>
+              <w:right w:w="100.0" w:type="dxa"/>
+            </w:tcMar>
+          </w:tcPr>
+          <w:sdt>
+            <w:sdtPr>
+              <w:tag w:val="goog_rdk_90"/>
+            </w:sdtPr>
+            <w:sdtContent>
+              <w:p>
+                <w:pPr>
+                  <w:widowControl w:val="0"/>
+                  <w:spacing w:after="0" w:line="240" w:lineRule="auto"/>
+                  <w:rPr/>
+                </w:pPr>
+                <w:r>
+                  <w:rPr>
+                    <w:rtl w:val="0"/>
+                  </w:rPr>
+                  <w:t xml:space="preserve">El cambio atiende a un error de alto impacto negativo en el negocio y se encuentra obstruyendo la operación en las actividades de los usuarios.</w:t>
+                </w:r>
+                <w:r>
+                  <w:rPr>
+                    <w:rtl w:val="0"/>
+                  </w:rPr>
+                </w:r>
+              </w:p>
+            </w:sdtContent>
+          </w:sdt>
+        </w:tc>
+      </w:tr>
+      <w:tr>
+        <w:tc>
+          <w:tcPr>
+            <w:shd w:fill="auto" w:val="clear"/>
+            <w:tcMar>
+              <w:top w:w="100.0" w:type="dxa"/>
+              <w:left w:w="100.0" w:type="dxa"/>
+              <w:bottom w:w="100.0" w:type="dxa"/>
+              <w:right w:w="100.0" w:type="dxa"/>
+            </w:tcMar>
+          </w:tcPr>
+          <w:sdt>
+            <w:sdtPr>
+              <w:tag w:val="goog_rdk_91"/>
+            </w:sdtPr>
+            <w:sdtContent>
+              <w:p>
+                <w:pPr>
+                  <w:widowControl w:val="0"/>
+                  <w:spacing w:after="0" w:line="240" w:lineRule="auto"/>
+                  <w:jc w:val="center"/>
+                  <w:rPr/>
+                </w:pPr>
+                <w:r>
+                  <w:rPr>
+                    <w:rtl w:val="0"/>
+                  </w:rPr>
+                  <w:t xml:space="preserve">3</w:t>
+                </w:r>
+              </w:p>
+            </w:sdtContent>
+          </w:sdt>
+        </w:tc>
+        <w:tc>
+          <w:tcPr>
+            <w:shd w:fill="auto" w:val="clear"/>
+            <w:tcMar>
+              <w:top w:w="100.0" w:type="dxa"/>
+              <w:left w:w="100.0" w:type="dxa"/>
+              <w:bottom w:w="100.0" w:type="dxa"/>
+              <w:right w:w="100.0" w:type="dxa"/>
+            </w:tcMar>
+          </w:tcPr>
+          <w:sdt>
+            <w:sdtPr>
+              <w:tag w:val="goog_rdk_92"/>
+            </w:sdtPr>
+            <w:sdtContent>
+              <w:p>
+                <w:pPr>
+                  <w:widowControl w:val="0"/>
+                  <w:spacing w:after="0" w:line="240" w:lineRule="auto"/>
+                  <w:jc w:val="center"/>
+                  <w:rPr/>
+                </w:pPr>
+                <w:r>
+                  <w:rPr>
+                    <w:rtl w:val="0"/>
+                  </w:rPr>
+                  <w:t xml:space="preserve">Prioritario</w:t>
+                </w:r>
+              </w:p>
+            </w:sdtContent>
+          </w:sdt>
+        </w:tc>
+        <w:tc>
+          <w:tcPr>
+            <w:shd w:fill="auto" w:val="clear"/>
+            <w:tcMar>
+              <w:top w:w="100.0" w:type="dxa"/>
+              <w:left w:w="100.0" w:type="dxa"/>
+              <w:bottom w:w="100.0" w:type="dxa"/>
+              <w:right w:w="100.0" w:type="dxa"/>
+            </w:tcMar>
+          </w:tcPr>
+          <w:sdt>
+            <w:sdtPr>
+              <w:tag w:val="goog_rdk_93"/>
+            </w:sdtPr>
+            <w:sdtContent>
+              <w:p>
+                <w:pPr>
+                  <w:widowControl w:val="0"/>
+                  <w:spacing w:after="0" w:line="240" w:lineRule="auto"/>
+                  <w:rPr/>
+                </w:pPr>
+                <w:r>
+                  <w:rPr>
+                    <w:rtl w:val="0"/>
+                  </w:rPr>
+                  <w:t xml:space="preserve">Es un cambio que requiere una inmediata atención, y pasa por alto la prioridad que tenga algún cambio que esté en desarrollo. Se necesita la aprobación del gerente de la empresa.</w:t>
+                </w:r>
+              </w:p>
+            </w:sdtContent>
+          </w:sdt>
+        </w:tc>
+      </w:tr>
+    </w:tbl>
+    <w:sdt>
+      <w:sdtPr>
+        <w:tag w:val="goog_rdk_94"/>
+      </w:sdtPr>
+      <w:sdtContent>
+        <w:p>
+          <w:pPr>
+            <w:spacing w:after="0" w:lineRule="auto"/>
+            <w:ind w:firstLine="720"/>
+            <w:jc w:val="center"/>
+            <w:rPr>
+              <w:b w:val="1"/>
+            </w:rPr>
+          </w:pPr>
+          <w:bookmarkStart w:colFirst="0" w:colLast="0" w:name="_heading=h.2xcytpi" w:id="6"/>
+          <w:bookmarkEnd w:id="6"/>
+          <w:r>
+            <w:rPr>
+              <w:b w:val="1"/>
+              <w:rtl w:val="0"/>
+            </w:rPr>
+            <w:t xml:space="preserve">Tabla 3. Clasificación de solicitud de cambio</w:t>
+          </w:r>
+        </w:p>
+      </w:sdtContent>
+    </w:sdt>
+    <w:sdt>
+      <w:sdtPr>
+        <w:tag w:val="goog_rdk_95"/>
+      </w:sdtPr>
+      <w:sdtContent>
+        <w:p>
+          <w:pPr>
+            <w:spacing w:after="0" w:lineRule="auto"/>
+            <w:jc w:val="left"/>
+            <w:rPr>
+              <w:b w:val="1"/>
+            </w:rPr>
+          </w:pPr>
+          <w:r>
+            <w:rPr>
+              <w:b w:val="1"/>
+              <w:rtl w:val="0"/>
+            </w:rPr>
+            <w:tab/>
+          </w:r>
+        </w:p>
+      </w:sdtContent>
+    </w:sdt>
+    <w:sdt>
+      <w:sdtPr>
+        <w:tag w:val="goog_rdk_96"/>
+      </w:sdtPr>
+      <w:sdtContent>
+        <w:p>
+          <w:pPr>
+            <w:spacing w:after="0" w:lineRule="auto"/>
+            <w:jc w:val="left"/>
+            <w:rPr>
+              <w:b w:val="1"/>
+            </w:rPr>
+          </w:pPr>
+          <w:r>
+            <w:rPr>
+              <w:rtl w:val="0"/>
+            </w:rPr>
+          </w:r>
+        </w:p>
+      </w:sdtContent>
+    </w:sdt>
+    <w:sdt>
+      <w:sdtPr>
+        <w:tag w:val="goog_rdk_97"/>
       </w:sdtPr>
       <w:sdtContent>
         <w:p>
@@ -3354,6 +3640,41 @@
             </w:rPr>
             <w:t xml:space="preserve">Lista de Riesgos </w:t>
           </w:r>
+        </w:p>
+      </w:sdtContent>
+    </w:sdt>
+    <w:sdt>
+      <w:sdtPr>
+        <w:tag w:val="goog_rdk_98"/>
+      </w:sdtPr>
+      <w:sdtContent>
+        <w:p>
+          <w:pPr>
+            <w:ind w:left="720" w:firstLine="0"/>
+            <w:rPr/>
+          </w:pPr>
+          <w:r>
+            <w:rPr>
+              <w:rtl w:val="0"/>
+            </w:rPr>
+            <w:t xml:space="preserve">A continuación se definen los tipos de riesgo a los que una solicitud de cambio puede pertenecer.</w:t>
+          </w:r>
+        </w:p>
+      </w:sdtContent>
+    </w:sdt>
+    <w:sdt>
+      <w:sdtPr>
+        <w:tag w:val="goog_rdk_99"/>
+      </w:sdtPr>
+      <w:sdtContent>
+        <w:p>
+          <w:pPr>
+            <w:spacing w:after="0" w:lineRule="auto"/>
+            <w:ind w:left="792"/>
+            <w:rPr>
+              <w:b w:val="1"/>
+            </w:rPr>
+          </w:pPr>
           <w:r>
             <w:rPr>
               <w:rtl w:val="0"/>
@@ -3365,142 +3686,133 @@
     <w:tbl>
       <w:tblPr>
         <w:tblStyle w:val="Table5"/>
-        <w:tblW w:w="4945.0" w:type="dxa"/>
+        <w:tblW w:w="8220.0" w:type="dxa"/>
         <w:jc w:val="left"/>
-        <w:tblInd w:w="720.0" w:type="dxa"/>
+        <w:tblInd w:w="382.0" w:type="dxa"/>
         <w:tblBorders>
-          <w:top w:color="000000" w:space="0" w:sz="4" w:val="single"/>
-          <w:left w:color="000000" w:space="0" w:sz="4" w:val="single"/>
-          <w:bottom w:color="000000" w:space="0" w:sz="4" w:val="single"/>
-          <w:right w:color="000000" w:space="0" w:sz="4" w:val="single"/>
-          <w:insideH w:color="000000" w:space="0" w:sz="4" w:val="single"/>
-          <w:insideV w:color="000000" w:space="0" w:sz="4" w:val="single"/>
+          <w:top w:color="000000" w:space="0" w:sz="8" w:val="single"/>
+          <w:left w:color="000000" w:space="0" w:sz="8" w:val="single"/>
+          <w:bottom w:color="000000" w:space="0" w:sz="8" w:val="single"/>
+          <w:right w:color="000000" w:space="0" w:sz="8" w:val="single"/>
+          <w:insideH w:color="000000" w:space="0" w:sz="8" w:val="single"/>
+          <w:insideV w:color="000000" w:space="0" w:sz="8" w:val="single"/>
         </w:tblBorders>
         <w:tblLayout w:type="fixed"/>
-        <w:tblLook w:val="0400"/>
+        <w:tblLook w:val="0600"/>
       </w:tblPr>
       <w:tblGrid>
-        <w:gridCol w:w="1402"/>
-        <w:gridCol w:w="3543"/>
+        <w:gridCol w:w="1800"/>
+        <w:gridCol w:w="1950"/>
+        <w:gridCol w:w="4470"/>
         <w:tblGridChange w:id="0">
           <w:tblGrid>
-            <w:gridCol w:w="1402"/>
-            <w:gridCol w:w="3543"/>
+            <w:gridCol w:w="1800"/>
+            <w:gridCol w:w="1950"/>
+            <w:gridCol w:w="4470"/>
           </w:tblGrid>
         </w:tblGridChange>
       </w:tblGrid>
       <w:tr>
         <w:tc>
-          <w:tcPr/>
-          <w:sdt>
-            <w:sdtPr>
-              <w:tag w:val="goog_rdk_85"/>
-            </w:sdtPr>
-            <w:sdtContent>
-              <w:p>
-                <w:pPr>
-                  <w:keepNext w:val="0"/>
-                  <w:keepLines w:val="0"/>
-                  <w:widowControl w:val="1"/>
-                  <w:pBdr>
-                    <w:top w:space="0" w:sz="0" w:val="nil"/>
-                    <w:left w:space="0" w:sz="0" w:val="nil"/>
-                    <w:bottom w:space="0" w:sz="0" w:val="nil"/>
-                    <w:right w:space="0" w:sz="0" w:val="nil"/>
-                    <w:between w:space="0" w:sz="0" w:val="nil"/>
-                  </w:pBdr>
-                  <w:shd w:fill="auto" w:val="clear"/>
-                  <w:spacing w:after="160" w:before="0" w:line="259" w:lineRule="auto"/>
-                  <w:ind w:left="0" w:right="0" w:hanging="720"/>
+          <w:tcPr>
+            <w:shd w:fill="999999" w:val="clear"/>
+            <w:tcMar>
+              <w:top w:w="100.0" w:type="dxa"/>
+              <w:left w:w="100.0" w:type="dxa"/>
+              <w:bottom w:w="100.0" w:type="dxa"/>
+              <w:right w:w="100.0" w:type="dxa"/>
+            </w:tcMar>
+          </w:tcPr>
+          <w:sdt>
+            <w:sdtPr>
+              <w:tag w:val="goog_rdk_100"/>
+            </w:sdtPr>
+            <w:sdtContent>
+              <w:p>
+                <w:pPr>
+                  <w:widowControl w:val="0"/>
+                  <w:spacing w:after="0" w:line="240" w:lineRule="auto"/>
                   <w:jc w:val="center"/>
                   <w:rPr>
-                    <w:rFonts w:ascii="Calibri" w:cs="Calibri" w:eastAsia="Calibri" w:hAnsi="Calibri"/>
-                    <w:b w:val="0"/>
-                    <w:i w:val="0"/>
-                    <w:smallCaps w:val="0"/>
-                    <w:strike w:val="0"/>
-                    <w:color w:val="000000"/>
-                    <w:sz w:val="22"/>
-                    <w:szCs w:val="22"/>
-                    <w:u w:val="none"/>
-                    <w:shd w:fill="auto" w:val="clear"/>
-                    <w:vertAlign w:val="baseline"/>
-                  </w:rPr>
-                </w:pPr>
-                <w:r>
-                  <w:rPr>
-                    <w:rFonts w:ascii="Calibri" w:cs="Calibri" w:eastAsia="Calibri" w:hAnsi="Calibri"/>
-                    <w:b w:val="0"/>
-                    <w:i w:val="0"/>
-                    <w:smallCaps w:val="0"/>
-                    <w:strike w:val="0"/>
-                    <w:color w:val="000000"/>
-                    <w:sz w:val="22"/>
-                    <w:szCs w:val="22"/>
-                    <w:u w:val="none"/>
-                    <w:shd w:fill="auto" w:val="clear"/>
-                    <w:vertAlign w:val="baseline"/>
-                    <w:rtl w:val="0"/>
-                  </w:rPr>
-                  <w:t xml:space="preserve">Riesgos</w:t>
-                </w:r>
-              </w:p>
-            </w:sdtContent>
-          </w:sdt>
-        </w:tc>
-        <w:tc>
-          <w:tcPr/>
-          <w:sdt>
-            <w:sdtPr>
-              <w:tag w:val="goog_rdk_86"/>
-            </w:sdtPr>
-            <w:sdtContent>
-              <w:p>
-                <w:pPr>
-                  <w:keepNext w:val="0"/>
-                  <w:keepLines w:val="0"/>
-                  <w:widowControl w:val="1"/>
-                  <w:pBdr>
-                    <w:top w:space="0" w:sz="0" w:val="nil"/>
-                    <w:left w:space="0" w:sz="0" w:val="nil"/>
-                    <w:bottom w:space="0" w:sz="0" w:val="nil"/>
-                    <w:right w:space="0" w:sz="0" w:val="nil"/>
-                    <w:between w:space="0" w:sz="0" w:val="nil"/>
-                  </w:pBdr>
-                  <w:shd w:fill="auto" w:val="clear"/>
-                  <w:spacing w:after="160" w:before="0" w:line="259" w:lineRule="auto"/>
-                  <w:ind w:left="0" w:right="0" w:hanging="720"/>
+                    <w:b w:val="1"/>
+                  </w:rPr>
+                </w:pPr>
+                <w:r>
+                  <w:rPr>
+                    <w:b w:val="1"/>
+                    <w:rtl w:val="0"/>
+                  </w:rPr>
+                  <w:t xml:space="preserve">ID</w:t>
+                </w:r>
+              </w:p>
+            </w:sdtContent>
+          </w:sdt>
+        </w:tc>
+        <w:tc>
+          <w:tcPr>
+            <w:shd w:fill="999999" w:val="clear"/>
+            <w:tcMar>
+              <w:top w:w="100.0" w:type="dxa"/>
+              <w:left w:w="100.0" w:type="dxa"/>
+              <w:bottom w:w="100.0" w:type="dxa"/>
+              <w:right w:w="100.0" w:type="dxa"/>
+            </w:tcMar>
+          </w:tcPr>
+          <w:sdt>
+            <w:sdtPr>
+              <w:tag w:val="goog_rdk_101"/>
+            </w:sdtPr>
+            <w:sdtContent>
+              <w:p>
+                <w:pPr>
+                  <w:widowControl w:val="0"/>
+                  <w:spacing w:after="0" w:line="240" w:lineRule="auto"/>
                   <w:jc w:val="center"/>
                   <w:rPr>
-                    <w:rFonts w:ascii="Calibri" w:cs="Calibri" w:eastAsia="Calibri" w:hAnsi="Calibri"/>
-                    <w:b w:val="0"/>
-                    <w:i w:val="0"/>
-                    <w:smallCaps w:val="0"/>
-                    <w:strike w:val="0"/>
-                    <w:color w:val="000000"/>
-                    <w:sz w:val="22"/>
-                    <w:szCs w:val="22"/>
-                    <w:u w:val="none"/>
-                    <w:shd w:fill="auto" w:val="clear"/>
-                    <w:vertAlign w:val="baseline"/>
-                  </w:rPr>
-                </w:pPr>
-                <w:r>
-                  <w:rPr>
-                    <w:rFonts w:ascii="Calibri" w:cs="Calibri" w:eastAsia="Calibri" w:hAnsi="Calibri"/>
-                    <w:b w:val="0"/>
-                    <w:i w:val="0"/>
-                    <w:smallCaps w:val="0"/>
-                    <w:strike w:val="0"/>
-                    <w:color w:val="000000"/>
-                    <w:sz w:val="22"/>
-                    <w:szCs w:val="22"/>
-                    <w:u w:val="none"/>
-                    <w:shd w:fill="auto" w:val="clear"/>
-                    <w:vertAlign w:val="baseline"/>
-                    <w:rtl w:val="0"/>
-                  </w:rPr>
-                  <w:t xml:space="preserve">Descripcion</w:t>
+                    <w:b w:val="1"/>
+                  </w:rPr>
+                </w:pPr>
+                <w:r>
+                  <w:rPr>
+                    <w:b w:val="1"/>
+                    <w:rtl w:val="0"/>
+                  </w:rPr>
+                  <w:t xml:space="preserve">Nombre</w:t>
+                </w:r>
+              </w:p>
+            </w:sdtContent>
+          </w:sdt>
+        </w:tc>
+        <w:tc>
+          <w:tcPr>
+            <w:shd w:fill="999999" w:val="clear"/>
+            <w:tcMar>
+              <w:top w:w="100.0" w:type="dxa"/>
+              <w:left w:w="100.0" w:type="dxa"/>
+              <w:bottom w:w="100.0" w:type="dxa"/>
+              <w:right w:w="100.0" w:type="dxa"/>
+            </w:tcMar>
+          </w:tcPr>
+          <w:sdt>
+            <w:sdtPr>
+              <w:tag w:val="goog_rdk_102"/>
+            </w:sdtPr>
+            <w:sdtContent>
+              <w:p>
+                <w:pPr>
+                  <w:widowControl w:val="0"/>
+                  <w:spacing w:after="0" w:line="240" w:lineRule="auto"/>
+                  <w:jc w:val="center"/>
+                  <w:rPr>
+                    <w:b w:val="1"/>
+                  </w:rPr>
+                </w:pPr>
+                <w:r>
+                  <w:rPr>
+                    <w:b w:val="1"/>
+                    <w:rtl w:val="0"/>
+                  </w:rPr>
+                  <w:t xml:space="preserve">Descripción</w:t>
                 </w:r>
               </w:p>
             </w:sdtContent>
@@ -3509,92 +3821,93 @@
       </w:tr>
       <w:tr>
         <w:tc>
-          <w:tcPr/>
-          <w:sdt>
-            <w:sdtPr>
-              <w:tag w:val="goog_rdk_87"/>
-            </w:sdtPr>
-            <w:sdtContent>
-              <w:p>
-                <w:pPr>
-                  <w:keepNext w:val="0"/>
-                  <w:keepLines w:val="0"/>
-                  <w:widowControl w:val="1"/>
-                  <w:pBdr>
-                    <w:top w:space="0" w:sz="0" w:val="nil"/>
-                    <w:left w:space="0" w:sz="0" w:val="nil"/>
-                    <w:bottom w:space="0" w:sz="0" w:val="nil"/>
-                    <w:right w:space="0" w:sz="0" w:val="nil"/>
-                    <w:between w:space="0" w:sz="0" w:val="nil"/>
-                  </w:pBdr>
-                  <w:shd w:fill="auto" w:val="clear"/>
-                  <w:spacing w:after="160" w:before="0" w:line="259" w:lineRule="auto"/>
-                  <w:ind w:left="0" w:right="0" w:hanging="720"/>
-                  <w:jc w:val="center"/>
-                  <w:rPr>
-                    <w:rFonts w:ascii="Calibri" w:cs="Calibri" w:eastAsia="Calibri" w:hAnsi="Calibri"/>
-                    <w:b w:val="0"/>
-                    <w:i w:val="0"/>
-                    <w:smallCaps w:val="0"/>
-                    <w:strike w:val="0"/>
-                    <w:color w:val="000000"/>
-                    <w:sz w:val="22"/>
-                    <w:szCs w:val="22"/>
-                    <w:u w:val="none"/>
-                    <w:shd w:fill="auto" w:val="clear"/>
-                    <w:vertAlign w:val="baseline"/>
-                  </w:rPr>
-                </w:pPr>
-                <w:r>
-                  <w:rPr>
-                    <w:rtl w:val="0"/>
-                  </w:rPr>
-                </w:r>
-              </w:p>
-            </w:sdtContent>
-          </w:sdt>
-        </w:tc>
-        <w:tc>
-          <w:tcPr/>
-          <w:sdt>
-            <w:sdtPr>
-              <w:tag w:val="goog_rdk_88"/>
-            </w:sdtPr>
-            <w:sdtContent>
-              <w:p>
-                <w:pPr>
-                  <w:keepNext w:val="0"/>
-                  <w:keepLines w:val="0"/>
-                  <w:widowControl w:val="1"/>
-                  <w:pBdr>
-                    <w:top w:space="0" w:sz="0" w:val="nil"/>
-                    <w:left w:space="0" w:sz="0" w:val="nil"/>
-                    <w:bottom w:space="0" w:sz="0" w:val="nil"/>
-                    <w:right w:space="0" w:sz="0" w:val="nil"/>
-                    <w:between w:space="0" w:sz="0" w:val="nil"/>
-                  </w:pBdr>
-                  <w:shd w:fill="auto" w:val="clear"/>
-                  <w:spacing w:after="160" w:before="0" w:line="259" w:lineRule="auto"/>
-                  <w:ind w:left="0" w:right="0" w:hanging="720"/>
-                  <w:jc w:val="center"/>
-                  <w:rPr>
-                    <w:rFonts w:ascii="Calibri" w:cs="Calibri" w:eastAsia="Calibri" w:hAnsi="Calibri"/>
-                    <w:b w:val="0"/>
-                    <w:i w:val="0"/>
-                    <w:smallCaps w:val="0"/>
-                    <w:strike w:val="0"/>
-                    <w:color w:val="000000"/>
-                    <w:sz w:val="22"/>
-                    <w:szCs w:val="22"/>
-                    <w:u w:val="none"/>
-                    <w:shd w:fill="auto" w:val="clear"/>
-                    <w:vertAlign w:val="baseline"/>
-                  </w:rPr>
-                </w:pPr>
-                <w:r>
-                  <w:rPr>
-                    <w:rtl w:val="0"/>
-                  </w:rPr>
+          <w:tcPr>
+            <w:shd w:fill="auto" w:val="clear"/>
+            <w:tcMar>
+              <w:top w:w="100.0" w:type="dxa"/>
+              <w:left w:w="100.0" w:type="dxa"/>
+              <w:bottom w:w="100.0" w:type="dxa"/>
+              <w:right w:w="100.0" w:type="dxa"/>
+            </w:tcMar>
+          </w:tcPr>
+          <w:sdt>
+            <w:sdtPr>
+              <w:tag w:val="goog_rdk_103"/>
+            </w:sdtPr>
+            <w:sdtContent>
+              <w:p>
+                <w:pPr>
+                  <w:widowControl w:val="0"/>
+                  <w:spacing w:after="0" w:line="240" w:lineRule="auto"/>
+                  <w:rPr/>
+                </w:pPr>
+                <w:r>
+                  <w:rPr>
+                    <w:rtl w:val="0"/>
+                  </w:rPr>
+                  <w:t xml:space="preserve">1</w:t>
+                </w:r>
+              </w:p>
+            </w:sdtContent>
+          </w:sdt>
+        </w:tc>
+        <w:tc>
+          <w:tcPr>
+            <w:shd w:fill="auto" w:val="clear"/>
+            <w:tcMar>
+              <w:top w:w="100.0" w:type="dxa"/>
+              <w:left w:w="100.0" w:type="dxa"/>
+              <w:bottom w:w="100.0" w:type="dxa"/>
+              <w:right w:w="100.0" w:type="dxa"/>
+            </w:tcMar>
+          </w:tcPr>
+          <w:sdt>
+            <w:sdtPr>
+              <w:tag w:val="goog_rdk_104"/>
+            </w:sdtPr>
+            <w:sdtContent>
+              <w:p>
+                <w:pPr>
+                  <w:widowControl w:val="0"/>
+                  <w:spacing w:after="0" w:line="240" w:lineRule="auto"/>
+                  <w:rPr/>
+                </w:pPr>
+                <w:r>
+                  <w:rPr>
+                    <w:rtl w:val="0"/>
+                  </w:rPr>
+                  <w:t xml:space="preserve">Presupuesto</w:t>
+                </w:r>
+              </w:p>
+            </w:sdtContent>
+          </w:sdt>
+        </w:tc>
+        <w:tc>
+          <w:tcPr>
+            <w:shd w:fill="auto" w:val="clear"/>
+            <w:tcMar>
+              <w:top w:w="100.0" w:type="dxa"/>
+              <w:left w:w="100.0" w:type="dxa"/>
+              <w:bottom w:w="100.0" w:type="dxa"/>
+              <w:right w:w="100.0" w:type="dxa"/>
+            </w:tcMar>
+          </w:tcPr>
+          <w:sdt>
+            <w:sdtPr>
+              <w:tag w:val="goog_rdk_105"/>
+            </w:sdtPr>
+            <w:sdtContent>
+              <w:p>
+                <w:pPr>
+                  <w:widowControl w:val="0"/>
+                  <w:spacing w:after="0" w:line="240" w:lineRule="auto"/>
+                  <w:rPr/>
+                </w:pPr>
+                <w:r>
+                  <w:rPr>
+                    <w:rtl w:val="0"/>
+                  </w:rPr>
+                  <w:t xml:space="preserve">El cambio hará que el presupuesto aumente lo estimado.</w:t>
                 </w:r>
               </w:p>
             </w:sdtContent>
@@ -3603,92 +3916,93 @@
       </w:tr>
       <w:tr>
         <w:tc>
-          <w:tcPr/>
-          <w:sdt>
-            <w:sdtPr>
-              <w:tag w:val="goog_rdk_89"/>
-            </w:sdtPr>
-            <w:sdtContent>
-              <w:p>
-                <w:pPr>
-                  <w:keepNext w:val="0"/>
-                  <w:keepLines w:val="0"/>
-                  <w:widowControl w:val="1"/>
-                  <w:pBdr>
-                    <w:top w:space="0" w:sz="0" w:val="nil"/>
-                    <w:left w:space="0" w:sz="0" w:val="nil"/>
-                    <w:bottom w:space="0" w:sz="0" w:val="nil"/>
-                    <w:right w:space="0" w:sz="0" w:val="nil"/>
-                    <w:between w:space="0" w:sz="0" w:val="nil"/>
-                  </w:pBdr>
-                  <w:shd w:fill="auto" w:val="clear"/>
-                  <w:spacing w:after="160" w:before="0" w:line="259" w:lineRule="auto"/>
-                  <w:ind w:left="0" w:right="0" w:hanging="720"/>
-                  <w:jc w:val="center"/>
-                  <w:rPr>
-                    <w:rFonts w:ascii="Calibri" w:cs="Calibri" w:eastAsia="Calibri" w:hAnsi="Calibri"/>
-                    <w:b w:val="0"/>
-                    <w:i w:val="0"/>
-                    <w:smallCaps w:val="0"/>
-                    <w:strike w:val="0"/>
-                    <w:color w:val="000000"/>
-                    <w:sz w:val="22"/>
-                    <w:szCs w:val="22"/>
-                    <w:u w:val="none"/>
-                    <w:shd w:fill="auto" w:val="clear"/>
-                    <w:vertAlign w:val="baseline"/>
-                  </w:rPr>
-                </w:pPr>
-                <w:r>
-                  <w:rPr>
-                    <w:rtl w:val="0"/>
-                  </w:rPr>
-                </w:r>
-              </w:p>
-            </w:sdtContent>
-          </w:sdt>
-        </w:tc>
-        <w:tc>
-          <w:tcPr/>
-          <w:sdt>
-            <w:sdtPr>
-              <w:tag w:val="goog_rdk_90"/>
-            </w:sdtPr>
-            <w:sdtContent>
-              <w:p>
-                <w:pPr>
-                  <w:keepNext w:val="0"/>
-                  <w:keepLines w:val="0"/>
-                  <w:widowControl w:val="1"/>
-                  <w:pBdr>
-                    <w:top w:space="0" w:sz="0" w:val="nil"/>
-                    <w:left w:space="0" w:sz="0" w:val="nil"/>
-                    <w:bottom w:space="0" w:sz="0" w:val="nil"/>
-                    <w:right w:space="0" w:sz="0" w:val="nil"/>
-                    <w:between w:space="0" w:sz="0" w:val="nil"/>
-                  </w:pBdr>
-                  <w:shd w:fill="auto" w:val="clear"/>
-                  <w:spacing w:after="160" w:before="0" w:line="259" w:lineRule="auto"/>
-                  <w:ind w:left="0" w:right="0" w:hanging="720"/>
-                  <w:jc w:val="center"/>
-                  <w:rPr>
-                    <w:rFonts w:ascii="Calibri" w:cs="Calibri" w:eastAsia="Calibri" w:hAnsi="Calibri"/>
-                    <w:b w:val="0"/>
-                    <w:i w:val="0"/>
-                    <w:smallCaps w:val="0"/>
-                    <w:strike w:val="0"/>
-                    <w:color w:val="000000"/>
-                    <w:sz w:val="22"/>
-                    <w:szCs w:val="22"/>
-                    <w:u w:val="none"/>
-                    <w:shd w:fill="auto" w:val="clear"/>
-                    <w:vertAlign w:val="baseline"/>
-                  </w:rPr>
-                </w:pPr>
-                <w:r>
-                  <w:rPr>
-                    <w:rtl w:val="0"/>
-                  </w:rPr>
+          <w:tcPr>
+            <w:shd w:fill="auto" w:val="clear"/>
+            <w:tcMar>
+              <w:top w:w="100.0" w:type="dxa"/>
+              <w:left w:w="100.0" w:type="dxa"/>
+              <w:bottom w:w="100.0" w:type="dxa"/>
+              <w:right w:w="100.0" w:type="dxa"/>
+            </w:tcMar>
+          </w:tcPr>
+          <w:sdt>
+            <w:sdtPr>
+              <w:tag w:val="goog_rdk_106"/>
+            </w:sdtPr>
+            <w:sdtContent>
+              <w:p>
+                <w:pPr>
+                  <w:widowControl w:val="0"/>
+                  <w:spacing w:after="0" w:line="240" w:lineRule="auto"/>
+                  <w:rPr/>
+                </w:pPr>
+                <w:r>
+                  <w:rPr>
+                    <w:rtl w:val="0"/>
+                  </w:rPr>
+                  <w:t xml:space="preserve">2</w:t>
+                </w:r>
+              </w:p>
+            </w:sdtContent>
+          </w:sdt>
+        </w:tc>
+        <w:tc>
+          <w:tcPr>
+            <w:shd w:fill="auto" w:val="clear"/>
+            <w:tcMar>
+              <w:top w:w="100.0" w:type="dxa"/>
+              <w:left w:w="100.0" w:type="dxa"/>
+              <w:bottom w:w="100.0" w:type="dxa"/>
+              <w:right w:w="100.0" w:type="dxa"/>
+            </w:tcMar>
+          </w:tcPr>
+          <w:sdt>
+            <w:sdtPr>
+              <w:tag w:val="goog_rdk_107"/>
+            </w:sdtPr>
+            <w:sdtContent>
+              <w:p>
+                <w:pPr>
+                  <w:widowControl w:val="0"/>
+                  <w:spacing w:after="0" w:line="240" w:lineRule="auto"/>
+                  <w:rPr/>
+                </w:pPr>
+                <w:r>
+                  <w:rPr>
+                    <w:rtl w:val="0"/>
+                  </w:rPr>
+                  <w:t xml:space="preserve">Técnico</w:t>
+                </w:r>
+              </w:p>
+            </w:sdtContent>
+          </w:sdt>
+        </w:tc>
+        <w:tc>
+          <w:tcPr>
+            <w:shd w:fill="auto" w:val="clear"/>
+            <w:tcMar>
+              <w:top w:w="100.0" w:type="dxa"/>
+              <w:left w:w="100.0" w:type="dxa"/>
+              <w:bottom w:w="100.0" w:type="dxa"/>
+              <w:right w:w="100.0" w:type="dxa"/>
+            </w:tcMar>
+          </w:tcPr>
+          <w:sdt>
+            <w:sdtPr>
+              <w:tag w:val="goog_rdk_108"/>
+            </w:sdtPr>
+            <w:sdtContent>
+              <w:p>
+                <w:pPr>
+                  <w:widowControl w:val="0"/>
+                  <w:spacing w:after="0" w:line="240" w:lineRule="auto"/>
+                  <w:rPr/>
+                </w:pPr>
+                <w:r>
+                  <w:rPr>
+                    <w:rtl w:val="0"/>
+                  </w:rPr>
+                  <w:t xml:space="preserve">El cambio hará que el proyecto se sea más complejo de lo que se estimó, en diseño, implementación e interfaz.</w:t>
                 </w:r>
               </w:p>
             </w:sdtContent>
@@ -3696,281 +4010,97 @@
         </w:tc>
       </w:tr>
       <w:tr>
-        <w:tc>
-          <w:tcPr/>
-          <w:sdt>
-            <w:sdtPr>
-              <w:tag w:val="goog_rdk_91"/>
-            </w:sdtPr>
-            <w:sdtContent>
-              <w:p>
-                <w:pPr>
-                  <w:keepNext w:val="0"/>
-                  <w:keepLines w:val="0"/>
-                  <w:widowControl w:val="1"/>
-                  <w:pBdr>
-                    <w:top w:space="0" w:sz="0" w:val="nil"/>
-                    <w:left w:space="0" w:sz="0" w:val="nil"/>
-                    <w:bottom w:space="0" w:sz="0" w:val="nil"/>
-                    <w:right w:space="0" w:sz="0" w:val="nil"/>
-                    <w:between w:space="0" w:sz="0" w:val="nil"/>
-                  </w:pBdr>
-                  <w:shd w:fill="auto" w:val="clear"/>
-                  <w:spacing w:after="160" w:before="0" w:line="259" w:lineRule="auto"/>
-                  <w:ind w:left="0" w:right="0" w:hanging="720"/>
-                  <w:jc w:val="center"/>
-                  <w:rPr>
-                    <w:rFonts w:ascii="Calibri" w:cs="Calibri" w:eastAsia="Calibri" w:hAnsi="Calibri"/>
-                    <w:b w:val="0"/>
-                    <w:i w:val="0"/>
-                    <w:smallCaps w:val="0"/>
-                    <w:strike w:val="0"/>
-                    <w:color w:val="000000"/>
-                    <w:sz w:val="22"/>
-                    <w:szCs w:val="22"/>
-                    <w:u w:val="none"/>
-                    <w:shd w:fill="auto" w:val="clear"/>
-                    <w:vertAlign w:val="baseline"/>
-                  </w:rPr>
-                </w:pPr>
-                <w:r>
-                  <w:rPr>
-                    <w:rtl w:val="0"/>
-                  </w:rPr>
-                </w:r>
-              </w:p>
-            </w:sdtContent>
-          </w:sdt>
-        </w:tc>
-        <w:tc>
-          <w:tcPr/>
-          <w:sdt>
-            <w:sdtPr>
-              <w:tag w:val="goog_rdk_92"/>
-            </w:sdtPr>
-            <w:sdtContent>
-              <w:p>
-                <w:pPr>
-                  <w:keepNext w:val="0"/>
-                  <w:keepLines w:val="0"/>
-                  <w:widowControl w:val="1"/>
-                  <w:pBdr>
-                    <w:top w:space="0" w:sz="0" w:val="nil"/>
-                    <w:left w:space="0" w:sz="0" w:val="nil"/>
-                    <w:bottom w:space="0" w:sz="0" w:val="nil"/>
-                    <w:right w:space="0" w:sz="0" w:val="nil"/>
-                    <w:between w:space="0" w:sz="0" w:val="nil"/>
-                  </w:pBdr>
-                  <w:shd w:fill="auto" w:val="clear"/>
-                  <w:spacing w:after="160" w:before="0" w:line="259" w:lineRule="auto"/>
-                  <w:ind w:left="0" w:right="0" w:hanging="720"/>
-                  <w:jc w:val="center"/>
-                  <w:rPr>
-                    <w:rFonts w:ascii="Calibri" w:cs="Calibri" w:eastAsia="Calibri" w:hAnsi="Calibri"/>
-                    <w:b w:val="0"/>
-                    <w:i w:val="0"/>
-                    <w:smallCaps w:val="0"/>
-                    <w:strike w:val="0"/>
-                    <w:color w:val="000000"/>
-                    <w:sz w:val="22"/>
-                    <w:szCs w:val="22"/>
-                    <w:u w:val="none"/>
-                    <w:shd w:fill="auto" w:val="clear"/>
-                    <w:vertAlign w:val="baseline"/>
-                  </w:rPr>
-                </w:pPr>
-                <w:r>
-                  <w:rPr>
-                    <w:rtl w:val="0"/>
-                  </w:rPr>
-                </w:r>
-              </w:p>
-            </w:sdtContent>
-          </w:sdt>
-        </w:tc>
-      </w:tr>
-      <w:tr>
-        <w:tc>
-          <w:tcPr/>
-          <w:sdt>
-            <w:sdtPr>
-              <w:tag w:val="goog_rdk_93"/>
-            </w:sdtPr>
-            <w:sdtContent>
-              <w:p>
-                <w:pPr>
-                  <w:keepNext w:val="0"/>
-                  <w:keepLines w:val="0"/>
-                  <w:widowControl w:val="1"/>
-                  <w:pBdr>
-                    <w:top w:space="0" w:sz="0" w:val="nil"/>
-                    <w:left w:space="0" w:sz="0" w:val="nil"/>
-                    <w:bottom w:space="0" w:sz="0" w:val="nil"/>
-                    <w:right w:space="0" w:sz="0" w:val="nil"/>
-                    <w:between w:space="0" w:sz="0" w:val="nil"/>
-                  </w:pBdr>
-                  <w:shd w:fill="auto" w:val="clear"/>
-                  <w:spacing w:after="160" w:before="0" w:line="259" w:lineRule="auto"/>
-                  <w:ind w:left="0" w:right="0" w:hanging="720"/>
-                  <w:jc w:val="center"/>
-                  <w:rPr>
-                    <w:rFonts w:ascii="Calibri" w:cs="Calibri" w:eastAsia="Calibri" w:hAnsi="Calibri"/>
-                    <w:b w:val="0"/>
-                    <w:i w:val="0"/>
-                    <w:smallCaps w:val="0"/>
-                    <w:strike w:val="0"/>
-                    <w:color w:val="000000"/>
-                    <w:sz w:val="22"/>
-                    <w:szCs w:val="22"/>
-                    <w:u w:val="none"/>
-                    <w:shd w:fill="auto" w:val="clear"/>
-                    <w:vertAlign w:val="baseline"/>
-                  </w:rPr>
-                </w:pPr>
-                <w:r>
-                  <w:rPr>
-                    <w:rtl w:val="0"/>
-                  </w:rPr>
-                </w:r>
-              </w:p>
-            </w:sdtContent>
-          </w:sdt>
-        </w:tc>
-        <w:tc>
-          <w:tcPr/>
-          <w:sdt>
-            <w:sdtPr>
-              <w:tag w:val="goog_rdk_94"/>
-            </w:sdtPr>
-            <w:sdtContent>
-              <w:p>
-                <w:pPr>
-                  <w:keepNext w:val="0"/>
-                  <w:keepLines w:val="0"/>
-                  <w:widowControl w:val="1"/>
-                  <w:pBdr>
-                    <w:top w:space="0" w:sz="0" w:val="nil"/>
-                    <w:left w:space="0" w:sz="0" w:val="nil"/>
-                    <w:bottom w:space="0" w:sz="0" w:val="nil"/>
-                    <w:right w:space="0" w:sz="0" w:val="nil"/>
-                    <w:between w:space="0" w:sz="0" w:val="nil"/>
-                  </w:pBdr>
-                  <w:shd w:fill="auto" w:val="clear"/>
-                  <w:spacing w:after="160" w:before="0" w:line="259" w:lineRule="auto"/>
-                  <w:ind w:left="0" w:right="0" w:hanging="720"/>
-                  <w:jc w:val="center"/>
-                  <w:rPr>
-                    <w:rFonts w:ascii="Calibri" w:cs="Calibri" w:eastAsia="Calibri" w:hAnsi="Calibri"/>
-                    <w:b w:val="0"/>
-                    <w:i w:val="0"/>
-                    <w:smallCaps w:val="0"/>
-                    <w:strike w:val="0"/>
-                    <w:color w:val="000000"/>
-                    <w:sz w:val="22"/>
-                    <w:szCs w:val="22"/>
-                    <w:u w:val="none"/>
-                    <w:shd w:fill="auto" w:val="clear"/>
-                    <w:vertAlign w:val="baseline"/>
-                  </w:rPr>
-                </w:pPr>
-                <w:r>
-                  <w:rPr>
-                    <w:rtl w:val="0"/>
-                  </w:rPr>
-                </w:r>
-              </w:p>
-            </w:sdtContent>
-          </w:sdt>
-        </w:tc>
-      </w:tr>
-      <w:tr>
-        <w:tc>
-          <w:tcPr/>
-          <w:sdt>
-            <w:sdtPr>
-              <w:tag w:val="goog_rdk_95"/>
-            </w:sdtPr>
-            <w:sdtContent>
-              <w:p>
-                <w:pPr>
-                  <w:keepNext w:val="0"/>
-                  <w:keepLines w:val="0"/>
-                  <w:widowControl w:val="1"/>
-                  <w:pBdr>
-                    <w:top w:space="0" w:sz="0" w:val="nil"/>
-                    <w:left w:space="0" w:sz="0" w:val="nil"/>
-                    <w:bottom w:space="0" w:sz="0" w:val="nil"/>
-                    <w:right w:space="0" w:sz="0" w:val="nil"/>
-                    <w:between w:space="0" w:sz="0" w:val="nil"/>
-                  </w:pBdr>
-                  <w:shd w:fill="auto" w:val="clear"/>
-                  <w:spacing w:after="160" w:before="0" w:line="259" w:lineRule="auto"/>
-                  <w:ind w:left="0" w:right="0" w:hanging="720"/>
-                  <w:jc w:val="center"/>
-                  <w:rPr>
-                    <w:rFonts w:ascii="Calibri" w:cs="Calibri" w:eastAsia="Calibri" w:hAnsi="Calibri"/>
-                    <w:b w:val="0"/>
-                    <w:i w:val="0"/>
-                    <w:smallCaps w:val="0"/>
-                    <w:strike w:val="0"/>
-                    <w:color w:val="000000"/>
-                    <w:sz w:val="22"/>
-                    <w:szCs w:val="22"/>
-                    <w:u w:val="none"/>
-                    <w:shd w:fill="auto" w:val="clear"/>
-                    <w:vertAlign w:val="baseline"/>
-                  </w:rPr>
-                </w:pPr>
-                <w:r>
-                  <w:rPr>
-                    <w:rtl w:val="0"/>
-                  </w:rPr>
-                </w:r>
-              </w:p>
-            </w:sdtContent>
-          </w:sdt>
-        </w:tc>
-        <w:tc>
-          <w:tcPr/>
-          <w:sdt>
-            <w:sdtPr>
-              <w:tag w:val="goog_rdk_96"/>
-            </w:sdtPr>
-            <w:sdtContent>
-              <w:p>
-                <w:pPr>
-                  <w:keepNext w:val="0"/>
-                  <w:keepLines w:val="0"/>
-                  <w:widowControl w:val="1"/>
-                  <w:pBdr>
-                    <w:top w:space="0" w:sz="0" w:val="nil"/>
-                    <w:left w:space="0" w:sz="0" w:val="nil"/>
-                    <w:bottom w:space="0" w:sz="0" w:val="nil"/>
-                    <w:right w:space="0" w:sz="0" w:val="nil"/>
-                    <w:between w:space="0" w:sz="0" w:val="nil"/>
-                  </w:pBdr>
-                  <w:shd w:fill="auto" w:val="clear"/>
-                  <w:spacing w:after="160" w:before="0" w:line="259" w:lineRule="auto"/>
-                  <w:ind w:left="0" w:right="0" w:hanging="720"/>
-                  <w:jc w:val="center"/>
-                  <w:rPr>
-                    <w:rFonts w:ascii="Calibri" w:cs="Calibri" w:eastAsia="Calibri" w:hAnsi="Calibri"/>
-                    <w:b w:val="0"/>
-                    <w:i w:val="0"/>
-                    <w:smallCaps w:val="0"/>
-                    <w:strike w:val="0"/>
-                    <w:color w:val="000000"/>
-                    <w:sz w:val="22"/>
-                    <w:szCs w:val="22"/>
-                    <w:u w:val="none"/>
-                    <w:shd w:fill="auto" w:val="clear"/>
-                    <w:vertAlign w:val="baseline"/>
-                  </w:rPr>
-                </w:pPr>
-                <w:r>
-                  <w:rPr>
-                    <w:rtl w:val="0"/>
-                  </w:rPr>
+        <w:trPr>
+          <w:trHeight w:val="560" w:hRule="atLeast"/>
+        </w:trPr>
+        <w:tc>
+          <w:tcPr>
+            <w:shd w:fill="auto" w:val="clear"/>
+            <w:tcMar>
+              <w:top w:w="100.0" w:type="dxa"/>
+              <w:left w:w="100.0" w:type="dxa"/>
+              <w:bottom w:w="100.0" w:type="dxa"/>
+              <w:right w:w="100.0" w:type="dxa"/>
+            </w:tcMar>
+          </w:tcPr>
+          <w:sdt>
+            <w:sdtPr>
+              <w:tag w:val="goog_rdk_109"/>
+            </w:sdtPr>
+            <w:sdtContent>
+              <w:p>
+                <w:pPr>
+                  <w:widowControl w:val="0"/>
+                  <w:spacing w:after="0" w:line="240" w:lineRule="auto"/>
+                  <w:rPr/>
+                </w:pPr>
+                <w:r>
+                  <w:rPr>
+                    <w:rtl w:val="0"/>
+                  </w:rPr>
+                  <w:t xml:space="preserve">3</w:t>
+                </w:r>
+              </w:p>
+            </w:sdtContent>
+          </w:sdt>
+        </w:tc>
+        <w:tc>
+          <w:tcPr>
+            <w:shd w:fill="auto" w:val="clear"/>
+            <w:tcMar>
+              <w:top w:w="100.0" w:type="dxa"/>
+              <w:left w:w="100.0" w:type="dxa"/>
+              <w:bottom w:w="100.0" w:type="dxa"/>
+              <w:right w:w="100.0" w:type="dxa"/>
+            </w:tcMar>
+          </w:tcPr>
+          <w:sdt>
+            <w:sdtPr>
+              <w:tag w:val="goog_rdk_110"/>
+            </w:sdtPr>
+            <w:sdtContent>
+              <w:p>
+                <w:pPr>
+                  <w:widowControl w:val="0"/>
+                  <w:spacing w:after="0" w:line="240" w:lineRule="auto"/>
+                  <w:rPr/>
+                </w:pPr>
+                <w:r>
+                  <w:rPr>
+                    <w:rtl w:val="0"/>
+                  </w:rPr>
+                  <w:t xml:space="preserve">Calidad</w:t>
+                </w:r>
+              </w:p>
+            </w:sdtContent>
+          </w:sdt>
+        </w:tc>
+        <w:tc>
+          <w:tcPr>
+            <w:shd w:fill="auto" w:val="clear"/>
+            <w:tcMar>
+              <w:top w:w="100.0" w:type="dxa"/>
+              <w:left w:w="100.0" w:type="dxa"/>
+              <w:bottom w:w="100.0" w:type="dxa"/>
+              <w:right w:w="100.0" w:type="dxa"/>
+            </w:tcMar>
+          </w:tcPr>
+          <w:sdt>
+            <w:sdtPr>
+              <w:tag w:val="goog_rdk_111"/>
+            </w:sdtPr>
+            <w:sdtContent>
+              <w:p>
+                <w:pPr>
+                  <w:widowControl w:val="0"/>
+                  <w:spacing w:after="0" w:line="240" w:lineRule="auto"/>
+                  <w:rPr/>
+                </w:pPr>
+                <w:r>
+                  <w:rPr>
+                    <w:rtl w:val="0"/>
+                  </w:rPr>
+                  <w:t xml:space="preserve">El cambio hará que la funcionalidad pueda cambiar.</w:t>
                 </w:r>
               </w:p>
             </w:sdtContent>
@@ -3980,50 +4110,96 @@
     </w:tbl>
     <w:sdt>
       <w:sdtPr>
-        <w:tag w:val="goog_rdk_97"/>
+        <w:tag w:val="goog_rdk_112"/>
       </w:sdtPr>
       <w:sdtContent>
         <w:p>
           <w:pPr>
-            <w:keepNext w:val="0"/>
-            <w:keepLines w:val="0"/>
-            <w:widowControl w:val="1"/>
-            <w:pBdr>
-              <w:top w:space="0" w:sz="0" w:val="nil"/>
-              <w:left w:space="0" w:sz="0" w:val="nil"/>
-              <w:bottom w:space="0" w:sz="0" w:val="nil"/>
-              <w:right w:space="0" w:sz="0" w:val="nil"/>
-              <w:between w:space="0" w:sz="0" w:val="nil"/>
-            </w:pBdr>
-            <w:shd w:fill="auto" w:val="clear"/>
-            <w:spacing w:after="0" w:before="0" w:line="259" w:lineRule="auto"/>
-            <w:ind w:left="720" w:right="0" w:hanging="720"/>
-            <w:jc w:val="left"/>
-            <w:rPr>
-              <w:rFonts w:ascii="Calibri" w:cs="Calibri" w:eastAsia="Calibri" w:hAnsi="Calibri"/>
-              <w:b w:val="0"/>
-              <w:i w:val="0"/>
-              <w:smallCaps w:val="0"/>
-              <w:strike w:val="0"/>
-              <w:color w:val="000000"/>
-              <w:sz w:val="22"/>
-              <w:szCs w:val="22"/>
-              <w:u w:val="none"/>
-              <w:shd w:fill="auto" w:val="clear"/>
-              <w:vertAlign w:val="baseline"/>
+            <w:spacing w:after="0" w:lineRule="auto"/>
+            <w:jc w:val="center"/>
+            <w:rPr>
+              <w:b w:val="1"/>
             </w:rPr>
           </w:pPr>
           <w:r>
             <w:rPr>
-              <w:rtl w:val="0"/>
-            </w:rPr>
+              <w:b w:val="1"/>
+              <w:rtl w:val="0"/>
+            </w:rPr>
+            <w:t xml:space="preserve">Tabla 4. Tipos de riesgo</w:t>
           </w:r>
         </w:p>
       </w:sdtContent>
     </w:sdt>
     <w:sdt>
       <w:sdtPr>
-        <w:tag w:val="goog_rdk_98"/>
+        <w:tag w:val="goog_rdk_113"/>
+      </w:sdtPr>
+      <w:sdtContent>
+        <w:p>
+          <w:pPr>
+            <w:spacing w:after="0" w:lineRule="auto"/>
+            <w:jc w:val="center"/>
+            <w:rPr>
+              <w:b w:val="1"/>
+            </w:rPr>
+          </w:pPr>
+          <w:r>
+            <w:rPr>
+              <w:rtl w:val="0"/>
+            </w:rPr>
+          </w:r>
+        </w:p>
+      </w:sdtContent>
+    </w:sdt>
+    <w:sdt>
+      <w:sdtPr>
+        <w:tag w:val="goog_rdk_114"/>
+      </w:sdtPr>
+      <w:sdtContent>
+        <w:p>
+          <w:pPr>
+            <w:spacing w:after="0" w:lineRule="auto"/>
+            <w:jc w:val="center"/>
+            <w:rPr>
+              <w:b w:val="1"/>
+            </w:rPr>
+          </w:pPr>
+          <w:r>
+            <w:br w:type="page"/>
+          </w:r>
+          <w:r>
+            <w:rPr>
+              <w:rtl w:val="0"/>
+            </w:rPr>
+          </w:r>
+        </w:p>
+      </w:sdtContent>
+    </w:sdt>
+    <w:sdt>
+      <w:sdtPr>
+        <w:tag w:val="goog_rdk_115"/>
+      </w:sdtPr>
+      <w:sdtContent>
+        <w:p>
+          <w:pPr>
+            <w:spacing w:after="0" w:lineRule="auto"/>
+            <w:jc w:val="center"/>
+            <w:rPr>
+              <w:b w:val="1"/>
+            </w:rPr>
+          </w:pPr>
+          <w:r>
+            <w:rPr>
+              <w:rtl w:val="0"/>
+            </w:rPr>
+          </w:r>
+        </w:p>
+      </w:sdtContent>
+    </w:sdt>
+    <w:sdt>
+      <w:sdtPr>
+        <w:tag w:val="goog_rdk_116"/>
       </w:sdtPr>
       <w:sdtContent>
         <w:p>
@@ -4105,7 +4281,7 @@
           <w:tcPr/>
           <w:sdt>
             <w:sdtPr>
-              <w:tag w:val="goog_rdk_99"/>
+              <w:tag w:val="goog_rdk_117"/>
             </w:sdtPr>
             <w:sdtContent>
               <w:p>
@@ -4163,7 +4339,7 @@
           <w:tcPr/>
           <w:sdt>
             <w:sdtPr>
-              <w:tag w:val="goog_rdk_100"/>
+              <w:tag w:val="goog_rdk_118"/>
             </w:sdtPr>
             <w:sdtContent>
               <w:p>
@@ -4223,7 +4399,7 @@
           <w:tcPr/>
           <w:sdt>
             <w:sdtPr>
-              <w:tag w:val="goog_rdk_101"/>
+              <w:tag w:val="goog_rdk_119"/>
             </w:sdtPr>
             <w:sdtContent>
               <w:p>
@@ -4269,7 +4445,7 @@
           <w:tcPr/>
           <w:sdt>
             <w:sdtPr>
-              <w:tag w:val="goog_rdk_102"/>
+              <w:tag w:val="goog_rdk_120"/>
             </w:sdtPr>
             <w:sdtContent>
               <w:p>
@@ -4317,7 +4493,7 @@
           <w:tcPr/>
           <w:sdt>
             <w:sdtPr>
-              <w:tag w:val="goog_rdk_103"/>
+              <w:tag w:val="goog_rdk_121"/>
             </w:sdtPr>
             <w:sdtContent>
               <w:p>
@@ -4363,7 +4539,7 @@
           <w:tcPr/>
           <w:sdt>
             <w:sdtPr>
-              <w:tag w:val="goog_rdk_104"/>
+              <w:tag w:val="goog_rdk_122"/>
             </w:sdtPr>
             <w:sdtContent>
               <w:p>
@@ -4411,7 +4587,7 @@
           <w:tcPr/>
           <w:sdt>
             <w:sdtPr>
-              <w:tag w:val="goog_rdk_105"/>
+              <w:tag w:val="goog_rdk_123"/>
             </w:sdtPr>
             <w:sdtContent>
               <w:p>
@@ -4457,7 +4633,7 @@
           <w:tcPr/>
           <w:sdt>
             <w:sdtPr>
-              <w:tag w:val="goog_rdk_106"/>
+              <w:tag w:val="goog_rdk_124"/>
             </w:sdtPr>
             <w:sdtContent>
               <w:p>
@@ -4505,7 +4681,7 @@
           <w:tcPr/>
           <w:sdt>
             <w:sdtPr>
-              <w:tag w:val="goog_rdk_107"/>
+              <w:tag w:val="goog_rdk_125"/>
             </w:sdtPr>
             <w:sdtContent>
               <w:p>
@@ -4551,7 +4727,7 @@
           <w:tcPr/>
           <w:sdt>
             <w:sdtPr>
-              <w:tag w:val="goog_rdk_108"/>
+              <w:tag w:val="goog_rdk_126"/>
             </w:sdtPr>
             <w:sdtContent>
               <w:p>
@@ -4599,7 +4775,7 @@
           <w:tcPr/>
           <w:sdt>
             <w:sdtPr>
-              <w:tag w:val="goog_rdk_109"/>
+              <w:tag w:val="goog_rdk_127"/>
             </w:sdtPr>
             <w:sdtContent>
               <w:p>
@@ -4645,7 +4821,7 @@
           <w:tcPr/>
           <w:sdt>
             <w:sdtPr>
-              <w:tag w:val="goog_rdk_110"/>
+              <w:tag w:val="goog_rdk_128"/>
             </w:sdtPr>
             <w:sdtContent>
               <w:p>
@@ -4691,7 +4867,50 @@
     </w:tbl>
     <w:sdt>
       <w:sdtPr>
-        <w:tag w:val="goog_rdk_111"/>
+        <w:tag w:val="goog_rdk_129"/>
+      </w:sdtPr>
+      <w:sdtContent>
+        <w:p>
+          <w:pPr>
+            <w:keepNext w:val="0"/>
+            <w:keepLines w:val="0"/>
+            <w:widowControl w:val="1"/>
+            <w:pBdr>
+              <w:top w:space="0" w:sz="0" w:val="nil"/>
+              <w:left w:space="0" w:sz="0" w:val="nil"/>
+              <w:bottom w:space="0" w:sz="0" w:val="nil"/>
+              <w:right w:space="0" w:sz="0" w:val="nil"/>
+              <w:between w:space="0" w:sz="0" w:val="nil"/>
+            </w:pBdr>
+            <w:shd w:fill="auto" w:val="clear"/>
+            <w:spacing w:after="0" w:before="0" w:line="259" w:lineRule="auto"/>
+            <w:ind w:left="0" w:right="0" w:firstLine="0"/>
+            <w:jc w:val="left"/>
+            <w:rPr>
+              <w:rFonts w:ascii="Calibri" w:cs="Calibri" w:eastAsia="Calibri" w:hAnsi="Calibri"/>
+              <w:b w:val="0"/>
+              <w:i w:val="0"/>
+              <w:smallCaps w:val="0"/>
+              <w:strike w:val="0"/>
+              <w:color w:val="000000"/>
+              <w:sz w:val="22"/>
+              <w:szCs w:val="22"/>
+              <w:u w:val="none"/>
+              <w:shd w:fill="auto" w:val="clear"/>
+              <w:vertAlign w:val="baseline"/>
+            </w:rPr>
+          </w:pPr>
+          <w:r>
+            <w:rPr>
+              <w:rtl w:val="0"/>
+            </w:rPr>
+          </w:r>
+        </w:p>
+      </w:sdtContent>
+    </w:sdt>
+    <w:sdt>
+      <w:sdtPr>
+        <w:tag w:val="goog_rdk_130"/>
       </w:sdtPr>
       <w:sdtContent>
         <w:p>
@@ -4724,8 +4943,6 @@
               <w:vertAlign w:val="baseline"/>
             </w:rPr>
           </w:pPr>
-          <w:bookmarkStart w:colFirst="0" w:colLast="0" w:name="_heading=h.gjdgxs" w:id="0"/>
-          <w:bookmarkEnd w:id="0"/>
           <w:r>
             <w:rPr>
               <w:rtl w:val="0"/>
@@ -4736,222 +4953,7 @@
     </w:sdt>
     <w:sdt>
       <w:sdtPr>
-        <w:tag w:val="goog_rdk_112"/>
-      </w:sdtPr>
-      <w:sdtContent>
-        <w:p>
-          <w:pPr>
-            <w:keepNext w:val="0"/>
-            <w:keepLines w:val="0"/>
-            <w:widowControl w:val="1"/>
-            <w:pBdr>
-              <w:top w:space="0" w:sz="0" w:val="nil"/>
-              <w:left w:space="0" w:sz="0" w:val="nil"/>
-              <w:bottom w:space="0" w:sz="0" w:val="nil"/>
-              <w:right w:space="0" w:sz="0" w:val="nil"/>
-              <w:between w:space="0" w:sz="0" w:val="nil"/>
-            </w:pBdr>
-            <w:shd w:fill="auto" w:val="clear"/>
-            <w:spacing w:after="0" w:before="0" w:line="259" w:lineRule="auto"/>
-            <w:ind w:left="720" w:right="0" w:hanging="720"/>
-            <w:jc w:val="left"/>
-            <w:rPr>
-              <w:rFonts w:ascii="Calibri" w:cs="Calibri" w:eastAsia="Calibri" w:hAnsi="Calibri"/>
-              <w:b w:val="0"/>
-              <w:i w:val="0"/>
-              <w:smallCaps w:val="0"/>
-              <w:strike w:val="0"/>
-              <w:color w:val="000000"/>
-              <w:sz w:val="22"/>
-              <w:szCs w:val="22"/>
-              <w:u w:val="none"/>
-              <w:shd w:fill="auto" w:val="clear"/>
-              <w:vertAlign w:val="baseline"/>
-            </w:rPr>
-          </w:pPr>
-          <w:r>
-            <w:rPr>
-              <w:rtl w:val="0"/>
-            </w:rPr>
-          </w:r>
-        </w:p>
-      </w:sdtContent>
-    </w:sdt>
-    <w:sdt>
-      <w:sdtPr>
-        <w:tag w:val="goog_rdk_113"/>
-      </w:sdtPr>
-      <w:sdtContent>
-        <w:p>
-          <w:pPr>
-            <w:keepNext w:val="0"/>
-            <w:keepLines w:val="0"/>
-            <w:widowControl w:val="1"/>
-            <w:pBdr>
-              <w:top w:space="0" w:sz="0" w:val="nil"/>
-              <w:left w:space="0" w:sz="0" w:val="nil"/>
-              <w:bottom w:space="0" w:sz="0" w:val="nil"/>
-              <w:right w:space="0" w:sz="0" w:val="nil"/>
-              <w:between w:space="0" w:sz="0" w:val="nil"/>
-            </w:pBdr>
-            <w:shd w:fill="auto" w:val="clear"/>
-            <w:spacing w:after="0" w:before="0" w:line="259" w:lineRule="auto"/>
-            <w:ind w:left="720" w:right="0" w:hanging="720"/>
-            <w:jc w:val="left"/>
-            <w:rPr>
-              <w:rFonts w:ascii="Calibri" w:cs="Calibri" w:eastAsia="Calibri" w:hAnsi="Calibri"/>
-              <w:b w:val="0"/>
-              <w:i w:val="0"/>
-              <w:smallCaps w:val="0"/>
-              <w:strike w:val="0"/>
-              <w:color w:val="000000"/>
-              <w:sz w:val="22"/>
-              <w:szCs w:val="22"/>
-              <w:u w:val="none"/>
-              <w:shd w:fill="auto" w:val="clear"/>
-              <w:vertAlign w:val="baseline"/>
-            </w:rPr>
-          </w:pPr>
-          <w:r>
-            <w:rPr>
-              <w:rtl w:val="0"/>
-            </w:rPr>
-          </w:r>
-        </w:p>
-      </w:sdtContent>
-    </w:sdt>
-    <w:sdt>
-      <w:sdtPr>
-        <w:tag w:val="goog_rdk_114"/>
-      </w:sdtPr>
-      <w:sdtContent>
-        <w:p>
-          <w:pPr>
-            <w:keepNext w:val="0"/>
-            <w:keepLines w:val="0"/>
-            <w:widowControl w:val="1"/>
-            <w:pBdr>
-              <w:top w:space="0" w:sz="0" w:val="nil"/>
-              <w:left w:space="0" w:sz="0" w:val="nil"/>
-              <w:bottom w:space="0" w:sz="0" w:val="nil"/>
-              <w:right w:space="0" w:sz="0" w:val="nil"/>
-              <w:between w:space="0" w:sz="0" w:val="nil"/>
-            </w:pBdr>
-            <w:shd w:fill="auto" w:val="clear"/>
-            <w:spacing w:after="0" w:before="0" w:line="259" w:lineRule="auto"/>
-            <w:ind w:left="720" w:right="0" w:hanging="720"/>
-            <w:jc w:val="left"/>
-            <w:rPr>
-              <w:rFonts w:ascii="Calibri" w:cs="Calibri" w:eastAsia="Calibri" w:hAnsi="Calibri"/>
-              <w:b w:val="0"/>
-              <w:i w:val="0"/>
-              <w:smallCaps w:val="0"/>
-              <w:strike w:val="0"/>
-              <w:color w:val="000000"/>
-              <w:sz w:val="22"/>
-              <w:szCs w:val="22"/>
-              <w:u w:val="none"/>
-              <w:shd w:fill="auto" w:val="clear"/>
-              <w:vertAlign w:val="baseline"/>
-            </w:rPr>
-          </w:pPr>
-          <w:r>
-            <w:rPr>
-              <w:rtl w:val="0"/>
-            </w:rPr>
-          </w:r>
-        </w:p>
-      </w:sdtContent>
-    </w:sdt>
-    <w:sdt>
-      <w:sdtPr>
-        <w:tag w:val="goog_rdk_115"/>
-      </w:sdtPr>
-      <w:sdtContent>
-        <w:p>
-          <w:pPr>
-            <w:keepNext w:val="0"/>
-            <w:keepLines w:val="0"/>
-            <w:widowControl w:val="1"/>
-            <w:pBdr>
-              <w:top w:space="0" w:sz="0" w:val="nil"/>
-              <w:left w:space="0" w:sz="0" w:val="nil"/>
-              <w:bottom w:space="0" w:sz="0" w:val="nil"/>
-              <w:right w:space="0" w:sz="0" w:val="nil"/>
-              <w:between w:space="0" w:sz="0" w:val="nil"/>
-            </w:pBdr>
-            <w:shd w:fill="auto" w:val="clear"/>
-            <w:spacing w:after="0" w:before="0" w:line="259" w:lineRule="auto"/>
-            <w:ind w:left="720" w:right="0" w:hanging="720"/>
-            <w:jc w:val="left"/>
-            <w:rPr>
-              <w:rFonts w:ascii="Calibri" w:cs="Calibri" w:eastAsia="Calibri" w:hAnsi="Calibri"/>
-              <w:b w:val="0"/>
-              <w:i w:val="0"/>
-              <w:smallCaps w:val="0"/>
-              <w:strike w:val="0"/>
-              <w:color w:val="000000"/>
-              <w:sz w:val="22"/>
-              <w:szCs w:val="22"/>
-              <w:u w:val="none"/>
-              <w:shd w:fill="auto" w:val="clear"/>
-              <w:vertAlign w:val="baseline"/>
-            </w:rPr>
-          </w:pPr>
-          <w:r>
-            <w:rPr>
-              <w:rtl w:val="0"/>
-            </w:rPr>
-          </w:r>
-        </w:p>
-      </w:sdtContent>
-    </w:sdt>
-    <w:sdt>
-      <w:sdtPr>
-        <w:tag w:val="goog_rdk_116"/>
-      </w:sdtPr>
-      <w:sdtContent>
-        <w:p>
-          <w:pPr>
-            <w:keepNext w:val="0"/>
-            <w:keepLines w:val="0"/>
-            <w:widowControl w:val="1"/>
-            <w:pBdr>
-              <w:top w:space="0" w:sz="0" w:val="nil"/>
-              <w:left w:space="0" w:sz="0" w:val="nil"/>
-              <w:bottom w:space="0" w:sz="0" w:val="nil"/>
-              <w:right w:space="0" w:sz="0" w:val="nil"/>
-              <w:between w:space="0" w:sz="0" w:val="nil"/>
-            </w:pBdr>
-            <w:shd w:fill="auto" w:val="clear"/>
-            <w:spacing w:after="0" w:before="0" w:line="259" w:lineRule="auto"/>
-            <w:ind w:left="720" w:right="0" w:hanging="720"/>
-            <w:jc w:val="left"/>
-            <w:rPr>
-              <w:rFonts w:ascii="Calibri" w:cs="Calibri" w:eastAsia="Calibri" w:hAnsi="Calibri"/>
-              <w:b w:val="0"/>
-              <w:i w:val="0"/>
-              <w:smallCaps w:val="0"/>
-              <w:strike w:val="0"/>
-              <w:color w:val="000000"/>
-              <w:sz w:val="22"/>
-              <w:szCs w:val="22"/>
-              <w:u w:val="none"/>
-              <w:shd w:fill="auto" w:val="clear"/>
-              <w:vertAlign w:val="baseline"/>
-            </w:rPr>
-          </w:pPr>
-          <w:r>
-            <w:rPr>
-              <w:rtl w:val="0"/>
-            </w:rPr>
-          </w:r>
-        </w:p>
-      </w:sdtContent>
-    </w:sdt>
-    <w:sdt>
-      <w:sdtPr>
-        <w:tag w:val="goog_rdk_117"/>
+        <w:tag w:val="goog_rdk_131"/>
       </w:sdtPr>
       <w:sdtContent>
         <w:p>
@@ -5003,7 +5005,7 @@
     </w:sdt>
     <w:sdt>
       <w:sdtPr>
-        <w:tag w:val="goog_rdk_118"/>
+        <w:tag w:val="goog_rdk_132"/>
       </w:sdtPr>
       <w:sdtContent>
         <w:p>
@@ -5046,7 +5048,7 @@
     </w:sdt>
     <w:sdt>
       <w:sdtPr>
-        <w:tag w:val="goog_rdk_119"/>
+        <w:tag w:val="goog_rdk_133"/>
       </w:sdtPr>
       <w:sdtContent>
         <w:p>
@@ -5136,7 +5138,7 @@
     </w:sdt>
     <w:sdt>
       <w:sdtPr>
-        <w:tag w:val="goog_rdk_120"/>
+        <w:tag w:val="goog_rdk_134"/>
       </w:sdtPr>
       <w:sdtContent>
         <w:p>
@@ -5188,7 +5190,7 @@
     </w:sdt>
     <w:sdt>
       <w:sdtPr>
-        <w:tag w:val="goog_rdk_121"/>
+        <w:tag w:val="goog_rdk_135"/>
       </w:sdtPr>
       <w:sdtContent>
         <w:p>
@@ -5240,7 +5242,7 @@
     </w:sdt>
     <w:sdt>
       <w:sdtPr>
-        <w:tag w:val="goog_rdk_122"/>
+        <w:tag w:val="goog_rdk_136"/>
       </w:sdtPr>
       <w:sdtContent>
         <w:p>
@@ -5292,7 +5294,7 @@
     </w:sdt>
     <w:sdt>
       <w:sdtPr>
-        <w:tag w:val="goog_rdk_123"/>
+        <w:tag w:val="goog_rdk_137"/>
       </w:sdtPr>
       <w:sdtContent>
         <w:p>
@@ -5344,7 +5346,7 @@
     </w:sdt>
     <w:sdt>
       <w:sdtPr>
-        <w:tag w:val="goog_rdk_124"/>
+        <w:tag w:val="goog_rdk_138"/>
       </w:sdtPr>
       <w:sdtContent>
         <w:p>
@@ -5396,7 +5398,7 @@
     </w:sdt>
     <w:sdt>
       <w:sdtPr>
-        <w:tag w:val="goog_rdk_125"/>
+        <w:tag w:val="goog_rdk_139"/>
       </w:sdtPr>
       <w:sdtContent>
         <w:p>
@@ -5448,7 +5450,7 @@
     </w:sdt>
     <w:sdt>
       <w:sdtPr>
-        <w:tag w:val="goog_rdk_126"/>
+        <w:tag w:val="goog_rdk_140"/>
       </w:sdtPr>
       <w:sdtContent>
         <w:p>
@@ -5500,7 +5502,7 @@
     </w:sdt>
     <w:sdt>
       <w:sdtPr>
-        <w:tag w:val="goog_rdk_127"/>
+        <w:tag w:val="goog_rdk_141"/>
       </w:sdtPr>
       <w:sdtContent>
         <w:p>
@@ -5552,7 +5554,7 @@
     </w:sdt>
     <w:sdt>
       <w:sdtPr>
-        <w:tag w:val="goog_rdk_128"/>
+        <w:tag w:val="goog_rdk_142"/>
       </w:sdtPr>
       <w:sdtContent>
         <w:p>
@@ -5587,7 +5589,7 @@
     </w:sdt>
     <w:sdt>
       <w:sdtPr>
-        <w:tag w:val="goog_rdk_129"/>
+        <w:tag w:val="goog_rdk_143"/>
       </w:sdtPr>
       <w:sdtContent>
         <w:p>
@@ -5604,7 +5606,7 @@
     </w:sdt>
     <w:sdt>
       <w:sdtPr>
-        <w:tag w:val="goog_rdk_130"/>
+        <w:tag w:val="goog_rdk_144"/>
       </w:sdtPr>
       <w:sdtContent>
         <w:p>
@@ -5621,7 +5623,7 @@
     </w:sdt>
     <w:sdt>
       <w:sdtPr>
-        <w:tag w:val="goog_rdk_131"/>
+        <w:tag w:val="goog_rdk_145"/>
       </w:sdtPr>
       <w:sdtContent>
         <w:p>
@@ -5638,7 +5640,7 @@
     </w:sdt>
     <w:sdt>
       <w:sdtPr>
-        <w:tag w:val="goog_rdk_132"/>
+        <w:tag w:val="goog_rdk_146"/>
       </w:sdtPr>
       <w:sdtContent>
         <w:p>
@@ -5666,7 +5668,7 @@
 <w:hdr xmlns:mc="http://schemas.openxmlformats.org/markup-compatibility/2006" xmlns:o="urn:schemas-microsoft-com:office:office" xmlns:r="http://schemas.openxmlformats.org/officeDocument/2006/relationships" xmlns:m="http://schemas.openxmlformats.org/officeDocument/2006/math" xmlns:v="urn:schemas-microsoft-com:vml" xmlns:wp="http://schemas.openxmlformats.org/drawingml/2006/wordprocessingDrawing" xmlns:w10="urn:schemas-microsoft-com:office:word" xmlns:w="http://schemas.openxmlformats.org/wordprocessingml/2006/main" xmlns:wne="http://schemas.microsoft.com/office/word/2006/wordml" xmlns:sl="http://schemas.openxmlformats.org/schemaLibrary/2006/main" xmlns:a="http://schemas.openxmlformats.org/drawingml/2006/main" xmlns:pic="http://schemas.openxmlformats.org/drawingml/2006/picture" xmlns:c="http://schemas.openxmlformats.org/drawingml/2006/chart" xmlns:lc="http://schemas.openxmlformats.org/drawingml/2006/lockedCanvas" xmlns:dgm="http://schemas.openxmlformats.org/drawingml/2006/diagram" xmlns:wps="http://schemas.microsoft.com/office/word/2010/wordprocessingShape" xmlns:wpg="http://schemas.microsoft.com/office/word/2010/wordprocessingGroup" xmlns:w14="http://schemas.microsoft.com/office/word/2010/wordml" xmlns:w15="http://schemas.microsoft.com/office/word/2012/wordml">
   <w:sdt>
     <w:sdtPr>
-      <w:tag w:val="goog_rdk_133"/>
+      <w:tag w:val="goog_rdk_147"/>
     </w:sdtPr>
     <w:sdtContent>
       <w:p>
@@ -5723,7 +5725,7 @@
         </w:tcPr>
         <w:sdt>
           <w:sdtPr>
-            <w:tag w:val="goog_rdk_134"/>
+            <w:tag w:val="goog_rdk_148"/>
           </w:sdtPr>
           <w:sdtContent>
             <w:p>
@@ -5769,7 +5771,7 @@
         </w:tcPr>
         <w:sdt>
           <w:sdtPr>
-            <w:tag w:val="goog_rdk_135"/>
+            <w:tag w:val="goog_rdk_149"/>
           </w:sdtPr>
           <w:sdtContent>
             <w:p>
@@ -5790,7 +5792,7 @@
                   <w:szCs w:val="18"/>
                   <w:rtl w:val="0"/>
                 </w:rPr>
-                <w:t xml:space="preserve">Versión: 1.0</w:t>
+                <w:t xml:space="preserve">Versión: 1.1</w:t>
               </w:r>
               <w:r>
                 <w:rPr>
@@ -5805,7 +5807,7 @@
   </w:tbl>
   <w:sdt>
     <w:sdtPr>
-      <w:tag w:val="goog_rdk_136"/>
+      <w:tag w:val="goog_rdk_150"/>
     </w:sdtPr>
     <w:sdtContent>
       <w:p>
@@ -6401,33 +6403,27 @@
   </w:style>
   <w:style w:type="table" w:styleId="Table4">
     <w:basedOn w:val="TableNormal"/>
-    <w:pPr>
-      <w:spacing w:after="0" w:line="240" w:lineRule="auto"/>
-    </w:pPr>
     <w:tblPr>
       <w:tblStyleRowBandSize w:val="1"/>
       <w:tblStyleColBandSize w:val="1"/>
       <w:tblCellMar>
-        <w:top w:w="0.0" w:type="dxa"/>
-        <w:left w:w="108.0" w:type="dxa"/>
-        <w:bottom w:w="0.0" w:type="dxa"/>
-        <w:right w:w="108.0" w:type="dxa"/>
+        <w:top w:w="100.0" w:type="dxa"/>
+        <w:left w:w="100.0" w:type="dxa"/>
+        <w:bottom w:w="100.0" w:type="dxa"/>
+        <w:right w:w="100.0" w:type="dxa"/>
       </w:tblCellMar>
     </w:tblPr>
   </w:style>
   <w:style w:type="table" w:styleId="Table5">
     <w:basedOn w:val="TableNormal"/>
-    <w:pPr>
-      <w:spacing w:after="0" w:line="240" w:lineRule="auto"/>
-    </w:pPr>
     <w:tblPr>
       <w:tblStyleRowBandSize w:val="1"/>
       <w:tblStyleColBandSize w:val="1"/>
       <w:tblCellMar>
-        <w:top w:w="0.0" w:type="dxa"/>
-        <w:left w:w="108.0" w:type="dxa"/>
-        <w:bottom w:w="0.0" w:type="dxa"/>
-        <w:right w:w="108.0" w:type="dxa"/>
+        <w:top w:w="100.0" w:type="dxa"/>
+        <w:left w:w="100.0" w:type="dxa"/>
+        <w:bottom w:w="100.0" w:type="dxa"/>
+        <w:right w:w="100.0" w:type="dxa"/>
       </w:tblCellMar>
     </w:tblPr>
   </w:style>
@@ -6785,7 +6781,7 @@
 
 <file path=customXML/item1.xml><?xml version="1.0" encoding="utf-8"?>
 <go:gDocsCustomXmlDataStorage xmlns:go="http://customooxmlschemas.google.com/" xmlns:r="http://schemas.openxmlformats.org/officeDocument/2006/relationships">
-  <go:docsCustomData xmlns:go="http://customooxmlschemas.google.com/" roundtripDataSignature="AMtx7mgiwae62K0LA6LG7jHfmmskiHLTng==">AMUW2mW4FjgDBC0IQaRnOB29+w3xEcNAaWPbimU8s7hVlhIpxZqhPZ7JHJ6y7IcongwisM2sEpcnVgwDJKkn/o6qS6rmO83ZO5l1UsuZC8f36jPc3VbGyjmfX+LsnjTU6AK9AHv0mVQi/4aBr69XlKXtbvVDScZjgg+pJvrfv2w2Y6V2NKcZElNl+e57j9RMlpa8hcJ+qhxu</go:docsCustomData>
+  <go:docsCustomData xmlns:go="http://customooxmlschemas.google.com/" roundtripDataSignature="AMtx7mhDGOF2pEYd1y+UkIGqak86IZU8Iw==">AMUW2mUSL80sSfstec3Xrw17UBzYYvWunvtvuI019UZkdnZedQ4JQCEpGXlDAMS/ZV5IATIqFcshQ5aXFlyqyAirr0AyrQ0wtN3ZIXvwC/JuJK8shUci3we7VWqmivFMYAODsGoSh/XGpcjrSTs/DMFTNZN78bri1MVMVhJvZe4/QPBdE7oAY3Dqb/T5Lb+FA8PlAylxhWtvqT/aKgObfTuNWFGcmKRIzg==</go:docsCustomData>
 </go:gDocsCustomXmlDataStorage>
 </file>
 

</xml_diff>